<commit_message>
Added Coverdale Ps 21-25
</commit_message>
<xml_diff>
--- a/Psalms/021.docx
+++ b/Psalms/021.docx
@@ -1,6 +1,6 @@
 
 <file path=word/document.xml><?xml version="1.0" encoding="utf-8"?>
-<w:document xmlns:wpc="http://schemas.microsoft.com/office/word/2010/wordprocessingCanvas" xmlns:cx="http://schemas.microsoft.com/office/drawing/2014/chartex" xmlns:cx1="http://schemas.microsoft.com/office/drawing/2015/9/8/chartex" xmlns:mc="http://schemas.openxmlformats.org/markup-compatibility/2006" xmlns:o="urn:schemas-microsoft-com:office:office" xmlns:r="http://schemas.openxmlformats.org/officeDocument/2006/relationships" xmlns:m="http://schemas.openxmlformats.org/officeDocument/2006/math" xmlns:v="urn:schemas-microsoft-com:vml" xmlns:wp14="http://schemas.microsoft.com/office/word/2010/wordprocessingDrawing" xmlns:wp="http://schemas.openxmlformats.org/drawingml/2006/wordprocessingDrawing" xmlns:w10="urn:schemas-microsoft-com:office:word" xmlns:w="http://schemas.openxmlformats.org/wordprocessingml/2006/main" xmlns:w14="http://schemas.microsoft.com/office/word/2010/wordml" xmlns:w15="http://schemas.microsoft.com/office/word/2012/wordml" xmlns:w16se="http://schemas.microsoft.com/office/word/2015/wordml/symex" xmlns:wpg="http://schemas.microsoft.com/office/word/2010/wordprocessingGroup" xmlns:wpi="http://schemas.microsoft.com/office/word/2010/wordprocessingInk" xmlns:wne="http://schemas.microsoft.com/office/word/2006/wordml" xmlns:wps="http://schemas.microsoft.com/office/word/2010/wordprocessingShape" mc:Ignorable="w14 w15 w16se wp14">
+<w:document xmlns:wpc="http://schemas.microsoft.com/office/word/2010/wordprocessingCanvas" xmlns:cx="http://schemas.microsoft.com/office/drawing/2014/chartex" xmlns:cx1="http://schemas.microsoft.com/office/drawing/2015/9/8/chartex" xmlns:cx2="http://schemas.microsoft.com/office/drawing/2015/10/21/chartex" xmlns:cx3="http://schemas.microsoft.com/office/drawing/2016/5/9/chartex" xmlns:cx4="http://schemas.microsoft.com/office/drawing/2016/5/10/chartex" xmlns:cx5="http://schemas.microsoft.com/office/drawing/2016/5/11/chartex" xmlns:cx6="http://schemas.microsoft.com/office/drawing/2016/5/12/chartex" xmlns:cx7="http://schemas.microsoft.com/office/drawing/2016/5/13/chartex" xmlns:cx8="http://schemas.microsoft.com/office/drawing/2016/5/14/chartex" xmlns:mc="http://schemas.openxmlformats.org/markup-compatibility/2006" xmlns:aink="http://schemas.microsoft.com/office/drawing/2016/ink" xmlns:am3d="http://schemas.microsoft.com/office/drawing/2017/model3d" xmlns:o="urn:schemas-microsoft-com:office:office" xmlns:r="http://schemas.openxmlformats.org/officeDocument/2006/relationships" xmlns:m="http://schemas.openxmlformats.org/officeDocument/2006/math" xmlns:v="urn:schemas-microsoft-com:vml" xmlns:wp14="http://schemas.microsoft.com/office/word/2010/wordprocessingDrawing" xmlns:wp="http://schemas.openxmlformats.org/drawingml/2006/wordprocessingDrawing" xmlns:w10="urn:schemas-microsoft-com:office:word" xmlns:w="http://schemas.openxmlformats.org/wordprocessingml/2006/main" xmlns:w14="http://schemas.microsoft.com/office/word/2010/wordml" xmlns:w15="http://schemas.microsoft.com/office/word/2012/wordml" xmlns:w16cid="http://schemas.microsoft.com/office/word/2016/wordml/cid" xmlns:w16se="http://schemas.microsoft.com/office/word/2015/wordml/symex" xmlns:wpg="http://schemas.microsoft.com/office/word/2010/wordprocessingGroup" xmlns:wpi="http://schemas.microsoft.com/office/word/2010/wordprocessingInk" xmlns:wne="http://schemas.microsoft.com/office/word/2006/wordml" xmlns:wps="http://schemas.microsoft.com/office/word/2010/wordprocessingShape" mc:Ignorable="w14 w15 w16se w16cid wp14">
   <w:body>
     <w:p>
       <w:pPr>
@@ -36,21 +36,22 @@
         <w:tblLook w:val="0420" w:firstRow="1" w:lastRow="0" w:firstColumn="0" w:lastColumn="0" w:noHBand="0" w:noVBand="1"/>
       </w:tblPr>
       <w:tblGrid>
-        <w:gridCol w:w="3649"/>
-        <w:gridCol w:w="3557"/>
-        <w:gridCol w:w="3633"/>
-        <w:gridCol w:w="3569"/>
-        <w:gridCol w:w="3604"/>
-        <w:gridCol w:w="3668"/>
-        <w:gridCol w:w="3668"/>
-        <w:gridCol w:w="3668"/>
+        <w:gridCol w:w="3627"/>
+        <w:gridCol w:w="3627"/>
+        <w:gridCol w:w="3627"/>
+        <w:gridCol w:w="3627"/>
+        <w:gridCol w:w="3627"/>
+        <w:gridCol w:w="3627"/>
+        <w:gridCol w:w="3627"/>
+        <w:gridCol w:w="3627"/>
       </w:tblGrid>
       <w:tr>
         <w:tc>
           <w:tcPr>
-            <w:tcW w:w="629" w:type="pct"/>
-          </w:tcPr>
-          <w:p>
+            <w:tcW w:w="625" w:type="pct"/>
+          </w:tcPr>
+          <w:p>
+            <w:bookmarkStart w:id="0" w:name="_GoBack" w:colFirst="0" w:colLast="7"/>
             <w:r>
               <w:t>Fr. Lazarus</w:t>
             </w:r>
@@ -58,7 +59,7 @@
         </w:tc>
         <w:tc>
           <w:tcPr>
-            <w:tcW w:w="613" w:type="pct"/>
+            <w:tcW w:w="625" w:type="pct"/>
           </w:tcPr>
           <w:p>
             <w:r>
@@ -68,17 +69,17 @@
         </w:tc>
         <w:tc>
           <w:tcPr>
-            <w:tcW w:w="626" w:type="pct"/>
-          </w:tcPr>
-          <w:p>
-            <w:r>
-              <w:t>AI</w:t>
-            </w:r>
-          </w:p>
-        </w:tc>
-        <w:tc>
-          <w:tcPr>
-            <w:tcW w:w="615" w:type="pct"/>
+            <w:tcW w:w="625" w:type="pct"/>
+          </w:tcPr>
+          <w:p>
+            <w:r>
+              <w:t>Coverdale</w:t>
+            </w:r>
+          </w:p>
+        </w:tc>
+        <w:tc>
+          <w:tcPr>
+            <w:tcW w:w="625" w:type="pct"/>
           </w:tcPr>
           <w:p>
             <w:r>
@@ -88,7 +89,7 @@
         </w:tc>
         <w:tc>
           <w:tcPr>
-            <w:tcW w:w="621" w:type="pct"/>
+            <w:tcW w:w="625" w:type="pct"/>
           </w:tcPr>
           <w:p>
             <w:r>
@@ -98,7 +99,7 @@
         </w:tc>
         <w:tc>
           <w:tcPr>
-            <w:tcW w:w="632" w:type="pct"/>
+            <w:tcW w:w="625" w:type="pct"/>
           </w:tcPr>
           <w:p>
             <w:r>
@@ -108,7 +109,7 @@
         </w:tc>
         <w:tc>
           <w:tcPr>
-            <w:tcW w:w="632" w:type="pct"/>
+            <w:tcW w:w="625" w:type="pct"/>
           </w:tcPr>
           <w:p>
             <w:r>
@@ -118,7 +119,7 @@
         </w:tc>
         <w:tc>
           <w:tcPr>
-            <w:tcW w:w="632" w:type="pct"/>
+            <w:tcW w:w="625" w:type="pct"/>
           </w:tcPr>
           <w:p>
             <w:r>
@@ -130,7 +131,7 @@
       <w:tr>
         <w:tc>
           <w:tcPr>
-            <w:tcW w:w="629" w:type="pct"/>
+            <w:tcW w:w="625" w:type="pct"/>
           </w:tcPr>
           <w:p>
             <w:pPr>
@@ -157,7 +158,7 @@
         </w:tc>
         <w:tc>
           <w:tcPr>
-            <w:tcW w:w="613" w:type="pct"/>
+            <w:tcW w:w="625" w:type="pct"/>
           </w:tcPr>
           <w:p>
             <w:pPr>
@@ -196,7 +197,7 @@
         </w:tc>
         <w:tc>
           <w:tcPr>
-            <w:tcW w:w="626" w:type="pct"/>
+            <w:tcW w:w="625" w:type="pct"/>
           </w:tcPr>
           <w:p>
             <w:r>
@@ -206,7 +207,7 @@
         </w:tc>
         <w:tc>
           <w:tcPr>
-            <w:tcW w:w="615" w:type="pct"/>
+            <w:tcW w:w="625" w:type="pct"/>
           </w:tcPr>
           <w:p>
             <w:r>
@@ -216,7 +217,7 @@
         </w:tc>
         <w:tc>
           <w:tcPr>
-            <w:tcW w:w="621" w:type="pct"/>
+            <w:tcW w:w="625" w:type="pct"/>
           </w:tcPr>
           <w:p>
             <w:r>
@@ -226,7 +227,7 @@
         </w:tc>
         <w:tc>
           <w:tcPr>
-            <w:tcW w:w="632" w:type="pct"/>
+            <w:tcW w:w="625" w:type="pct"/>
           </w:tcPr>
           <w:p>
             <w:pPr>
@@ -239,7 +240,7 @@
         </w:tc>
         <w:tc>
           <w:tcPr>
-            <w:tcW w:w="632" w:type="pct"/>
+            <w:tcW w:w="625" w:type="pct"/>
           </w:tcPr>
           <w:p>
             <w:pPr>
@@ -270,7 +271,7 @@
         </w:tc>
         <w:tc>
           <w:tcPr>
-            <w:tcW w:w="632" w:type="pct"/>
+            <w:tcW w:w="625" w:type="pct"/>
           </w:tcPr>
           <w:p>
             <w:pPr>
@@ -300,7 +301,7 @@
       <w:tr>
         <w:tc>
           <w:tcPr>
-            <w:tcW w:w="629" w:type="pct"/>
+            <w:tcW w:w="625" w:type="pct"/>
           </w:tcPr>
           <w:p>
             <w:pPr>
@@ -349,7 +350,7 @@
         </w:tc>
         <w:tc>
           <w:tcPr>
-            <w:tcW w:w="613" w:type="pct"/>
+            <w:tcW w:w="625" w:type="pct"/>
           </w:tcPr>
           <w:p>
             <w:pPr>
@@ -400,13 +401,25 @@
         </w:tc>
         <w:tc>
           <w:tcPr>
-            <w:tcW w:w="626" w:type="pct"/>
-          </w:tcPr>
-          <w:p/>
-        </w:tc>
-        <w:tc>
-          <w:tcPr>
-            <w:tcW w:w="615" w:type="pct"/>
+            <w:tcW w:w="625" w:type="pct"/>
+          </w:tcPr>
+          <w:p>
+            <w:r>
+              <w:t xml:space="preserve">MY GOD, my God, look upon me; why hast thou forsaken </w:t>
+            </w:r>
+            <w:proofErr w:type="gramStart"/>
+            <w:r>
+              <w:t>me :</w:t>
+            </w:r>
+            <w:proofErr w:type="gramEnd"/>
+            <w:r>
+              <w:t xml:space="preserve"> and art so far from my health, and from the words of my complaint?</w:t>
+            </w:r>
+          </w:p>
+        </w:tc>
+        <w:tc>
+          <w:tcPr>
+            <w:tcW w:w="625" w:type="pct"/>
           </w:tcPr>
           <w:p>
             <w:r>
@@ -416,7 +429,7 @@
         </w:tc>
         <w:tc>
           <w:tcPr>
-            <w:tcW w:w="621" w:type="pct"/>
+            <w:tcW w:w="625" w:type="pct"/>
           </w:tcPr>
           <w:p>
             <w:r>
@@ -426,7 +439,7 @@
         </w:tc>
         <w:tc>
           <w:tcPr>
-            <w:tcW w:w="632" w:type="pct"/>
+            <w:tcW w:w="625" w:type="pct"/>
           </w:tcPr>
           <w:p>
             <w:pPr>
@@ -447,7 +460,7 @@
         </w:tc>
         <w:tc>
           <w:tcPr>
-            <w:tcW w:w="632" w:type="pct"/>
+            <w:tcW w:w="625" w:type="pct"/>
           </w:tcPr>
           <w:p>
             <w:pPr>
@@ -478,7 +491,7 @@
         </w:tc>
         <w:tc>
           <w:tcPr>
-            <w:tcW w:w="632" w:type="pct"/>
+            <w:tcW w:w="625" w:type="pct"/>
           </w:tcPr>
           <w:p>
             <w:pPr>
@@ -531,7 +544,7 @@
       <w:tr>
         <w:tc>
           <w:tcPr>
-            <w:tcW w:w="629" w:type="pct"/>
+            <w:tcW w:w="625" w:type="pct"/>
           </w:tcPr>
           <w:p>
             <w:pPr>
@@ -570,7 +583,7 @@
         </w:tc>
         <w:tc>
           <w:tcPr>
-            <w:tcW w:w="613" w:type="pct"/>
+            <w:tcW w:w="625" w:type="pct"/>
           </w:tcPr>
           <w:p>
             <w:pPr>
@@ -627,13 +640,33 @@
         </w:tc>
         <w:tc>
           <w:tcPr>
-            <w:tcW w:w="626" w:type="pct"/>
-          </w:tcPr>
-          <w:p/>
-        </w:tc>
-        <w:tc>
-          <w:tcPr>
-            <w:tcW w:w="615" w:type="pct"/>
+            <w:tcW w:w="625" w:type="pct"/>
+          </w:tcPr>
+          <w:p>
+            <w:r>
+              <w:t xml:space="preserve">2. O my God, I cry in the day-time, but thou </w:t>
+            </w:r>
+            <w:proofErr w:type="spellStart"/>
+            <w:r>
+              <w:t>hearest</w:t>
+            </w:r>
+            <w:proofErr w:type="spellEnd"/>
+            <w:r>
+              <w:t xml:space="preserve"> </w:t>
+            </w:r>
+            <w:proofErr w:type="gramStart"/>
+            <w:r>
+              <w:t>not :</w:t>
+            </w:r>
+            <w:proofErr w:type="gramEnd"/>
+            <w:r>
+              <w:t xml:space="preserve"> and in the night-season also I take no rest.</w:t>
+            </w:r>
+          </w:p>
+        </w:tc>
+        <w:tc>
+          <w:tcPr>
+            <w:tcW w:w="625" w:type="pct"/>
           </w:tcPr>
           <w:p>
             <w:r>
@@ -646,7 +679,7 @@
         </w:tc>
         <w:tc>
           <w:tcPr>
-            <w:tcW w:w="621" w:type="pct"/>
+            <w:tcW w:w="625" w:type="pct"/>
           </w:tcPr>
           <w:p>
             <w:r>
@@ -664,7 +697,7 @@
         </w:tc>
         <w:tc>
           <w:tcPr>
-            <w:tcW w:w="632" w:type="pct"/>
+            <w:tcW w:w="625" w:type="pct"/>
           </w:tcPr>
           <w:p>
             <w:pPr>
@@ -685,7 +718,7 @@
         </w:tc>
         <w:tc>
           <w:tcPr>
-            <w:tcW w:w="632" w:type="pct"/>
+            <w:tcW w:w="625" w:type="pct"/>
           </w:tcPr>
           <w:p>
             <w:pPr>
@@ -760,7 +793,7 @@
         </w:tc>
         <w:tc>
           <w:tcPr>
-            <w:tcW w:w="632" w:type="pct"/>
+            <w:tcW w:w="625" w:type="pct"/>
           </w:tcPr>
           <w:p>
             <w:pPr>
@@ -813,7 +846,7 @@
       <w:tr>
         <w:tc>
           <w:tcPr>
-            <w:tcW w:w="629" w:type="pct"/>
+            <w:tcW w:w="625" w:type="pct"/>
           </w:tcPr>
           <w:p>
             <w:pPr>
@@ -847,7 +880,7 @@
         </w:tc>
         <w:tc>
           <w:tcPr>
-            <w:tcW w:w="613" w:type="pct"/>
+            <w:tcW w:w="625" w:type="pct"/>
           </w:tcPr>
           <w:p>
             <w:pPr>
@@ -888,49 +921,53 @@
         </w:tc>
         <w:tc>
           <w:tcPr>
-            <w:tcW w:w="626" w:type="pct"/>
-          </w:tcPr>
-          <w:p/>
-        </w:tc>
-        <w:tc>
-          <w:tcPr>
-            <w:tcW w:w="615" w:type="pct"/>
-          </w:tcPr>
-          <w:p>
-            <w:r>
-              <w:t xml:space="preserve">But as for Thee, Thou </w:t>
+            <w:tcW w:w="625" w:type="pct"/>
+          </w:tcPr>
+          <w:p>
+            <w:r>
+              <w:t xml:space="preserve">3. And thou </w:t>
             </w:r>
             <w:proofErr w:type="spellStart"/>
             <w:r>
-              <w:t>dwellest</w:t>
+              <w:t>continuest</w:t>
             </w:r>
             <w:proofErr w:type="spellEnd"/>
             <w:r>
-              <w:t xml:space="preserve"> in the sanctuary, O Praise of Israel.</w:t>
-            </w:r>
-          </w:p>
-        </w:tc>
-        <w:tc>
-          <w:tcPr>
-            <w:tcW w:w="621" w:type="pct"/>
-          </w:tcPr>
-          <w:p>
-            <w:r>
-              <w:t xml:space="preserve">For Thou </w:t>
-            </w:r>
-            <w:proofErr w:type="spellStart"/>
-            <w:r>
-              <w:t>dwellest</w:t>
-            </w:r>
-            <w:proofErr w:type="spellEnd"/>
-            <w:r>
-              <w:t xml:space="preserve"> in the holy place, O Thou praise of Israel.</w:t>
-            </w:r>
-          </w:p>
-        </w:tc>
-        <w:tc>
-          <w:tcPr>
-            <w:tcW w:w="632" w:type="pct"/>
+              <w:t xml:space="preserve"> </w:t>
+            </w:r>
+            <w:proofErr w:type="gramStart"/>
+            <w:r>
+              <w:t>holy :</w:t>
+            </w:r>
+            <w:proofErr w:type="gramEnd"/>
+            <w:r>
+              <w:t xml:space="preserve"> O thou worship of Israel.</w:t>
+            </w:r>
+          </w:p>
+        </w:tc>
+        <w:tc>
+          <w:tcPr>
+            <w:tcW w:w="625" w:type="pct"/>
+          </w:tcPr>
+          <w:p>
+            <w:r>
+              <w:t>But as for Thee, Thou dwellest in the sanctuary, O Praise of Israel.</w:t>
+            </w:r>
+          </w:p>
+        </w:tc>
+        <w:tc>
+          <w:tcPr>
+            <w:tcW w:w="625" w:type="pct"/>
+          </w:tcPr>
+          <w:p>
+            <w:r>
+              <w:t>For Thou dwellest in the holy place, O Thou praise of Israel.</w:t>
+            </w:r>
+          </w:p>
+        </w:tc>
+        <w:tc>
+          <w:tcPr>
+            <w:tcW w:w="625" w:type="pct"/>
           </w:tcPr>
           <w:p>
             <w:pPr>
@@ -951,7 +988,7 @@
         </w:tc>
         <w:tc>
           <w:tcPr>
-            <w:tcW w:w="632" w:type="pct"/>
+            <w:tcW w:w="625" w:type="pct"/>
           </w:tcPr>
           <w:p>
             <w:pPr>
@@ -971,40 +1008,18 @@
                 <w:szCs w:val="24"/>
                 <w:shd w:val="clear" w:color="auto" w:fill="FFFFFF"/>
               </w:rPr>
-              <w:t xml:space="preserve">But thou, the praise of Israel, </w:t>
-            </w:r>
-            <w:proofErr w:type="spellStart"/>
-            <w:r>
-              <w:rPr>
-                <w:rFonts w:ascii="Tahoma" w:eastAsia="Times New Roman" w:hAnsi="Tahoma" w:cs="Tahoma"/>
-                <w:color w:val="2E1308"/>
-                <w:sz w:val="24"/>
-                <w:szCs w:val="24"/>
-                <w:shd w:val="clear" w:color="auto" w:fill="FFFFFF"/>
-              </w:rPr>
-              <w:t>dwellest</w:t>
-            </w:r>
-            <w:proofErr w:type="spellEnd"/>
-            <w:r>
-              <w:rPr>
-                <w:rFonts w:ascii="Tahoma" w:eastAsia="Times New Roman" w:hAnsi="Tahoma" w:cs="Tahoma"/>
-                <w:color w:val="2E1308"/>
-                <w:sz w:val="24"/>
-                <w:szCs w:val="24"/>
-                <w:shd w:val="clear" w:color="auto" w:fill="FFFFFF"/>
-              </w:rPr>
-              <w:t xml:space="preserve"> in a sanctuary. </w:t>
-            </w:r>
-          </w:p>
-          <w:p>
-            <w:pPr>
-              <w:pStyle w:val="EngIndEnd"/>
-            </w:pPr>
-          </w:p>
-        </w:tc>
-        <w:tc>
-          <w:tcPr>
-            <w:tcW w:w="632" w:type="pct"/>
+              <w:t>But thou, the praise of Israel, dwellest in a sanctuary. </w:t>
+            </w:r>
+          </w:p>
+          <w:p>
+            <w:pPr>
+              <w:pStyle w:val="EngIndEnd"/>
+            </w:pPr>
+          </w:p>
+        </w:tc>
+        <w:tc>
+          <w:tcPr>
+            <w:tcW w:w="625" w:type="pct"/>
           </w:tcPr>
           <w:p>
             <w:pPr>
@@ -1034,7 +1049,7 @@
       <w:tr>
         <w:tc>
           <w:tcPr>
-            <w:tcW w:w="629" w:type="pct"/>
+            <w:tcW w:w="625" w:type="pct"/>
           </w:tcPr>
           <w:p>
             <w:pPr>
@@ -1075,7 +1090,7 @@
         </w:tc>
         <w:tc>
           <w:tcPr>
-            <w:tcW w:w="613" w:type="pct"/>
+            <w:tcW w:w="625" w:type="pct"/>
           </w:tcPr>
           <w:p>
             <w:pPr>
@@ -1132,13 +1147,25 @@
         </w:tc>
         <w:tc>
           <w:tcPr>
-            <w:tcW w:w="626" w:type="pct"/>
-          </w:tcPr>
-          <w:p/>
-        </w:tc>
-        <w:tc>
-          <w:tcPr>
-            <w:tcW w:w="615" w:type="pct"/>
+            <w:tcW w:w="625" w:type="pct"/>
+          </w:tcPr>
+          <w:p>
+            <w:r>
+              <w:t xml:space="preserve">4. Our fathers hoped in </w:t>
+            </w:r>
+            <w:proofErr w:type="gramStart"/>
+            <w:r>
+              <w:t>thee :</w:t>
+            </w:r>
+            <w:proofErr w:type="gramEnd"/>
+            <w:r>
+              <w:t xml:space="preserve"> they trusted in thee, and thou didst deliver them.</w:t>
+            </w:r>
+          </w:p>
+        </w:tc>
+        <w:tc>
+          <w:tcPr>
+            <w:tcW w:w="625" w:type="pct"/>
           </w:tcPr>
           <w:p>
             <w:r>
@@ -1148,7 +1175,7 @@
         </w:tc>
         <w:tc>
           <w:tcPr>
-            <w:tcW w:w="621" w:type="pct"/>
+            <w:tcW w:w="625" w:type="pct"/>
           </w:tcPr>
           <w:p>
             <w:r>
@@ -1158,7 +1185,7 @@
         </w:tc>
         <w:tc>
           <w:tcPr>
-            <w:tcW w:w="632" w:type="pct"/>
+            <w:tcW w:w="625" w:type="pct"/>
           </w:tcPr>
           <w:p>
             <w:pPr>
@@ -1179,7 +1206,7 @@
         </w:tc>
         <w:tc>
           <w:tcPr>
-            <w:tcW w:w="632" w:type="pct"/>
+            <w:tcW w:w="625" w:type="pct"/>
           </w:tcPr>
           <w:p>
             <w:pPr>
@@ -1210,7 +1237,7 @@
         </w:tc>
         <w:tc>
           <w:tcPr>
-            <w:tcW w:w="632" w:type="pct"/>
+            <w:tcW w:w="625" w:type="pct"/>
           </w:tcPr>
           <w:p>
             <w:pPr>
@@ -1263,7 +1290,7 @@
       <w:tr>
         <w:tc>
           <w:tcPr>
-            <w:tcW w:w="629" w:type="pct"/>
+            <w:tcW w:w="625" w:type="pct"/>
           </w:tcPr>
           <w:p>
             <w:pPr>
@@ -1297,7 +1324,7 @@
         </w:tc>
         <w:tc>
           <w:tcPr>
-            <w:tcW w:w="613" w:type="pct"/>
+            <w:tcW w:w="625" w:type="pct"/>
           </w:tcPr>
           <w:p>
             <w:pPr>
@@ -1348,13 +1375,30 @@
         </w:tc>
         <w:tc>
           <w:tcPr>
-            <w:tcW w:w="626" w:type="pct"/>
-          </w:tcPr>
-          <w:p/>
-        </w:tc>
-        <w:tc>
-          <w:tcPr>
-            <w:tcW w:w="615" w:type="pct"/>
+            <w:tcW w:w="625" w:type="pct"/>
+          </w:tcPr>
+          <w:p>
+            <w:r>
+              <w:t xml:space="preserve">5. They called upon thee, and were </w:t>
+            </w:r>
+            <w:proofErr w:type="spellStart"/>
+            <w:proofErr w:type="gramStart"/>
+            <w:r>
+              <w:t>holpen</w:t>
+            </w:r>
+            <w:proofErr w:type="spellEnd"/>
+            <w:r>
+              <w:t xml:space="preserve"> :</w:t>
+            </w:r>
+            <w:proofErr w:type="gramEnd"/>
+            <w:r>
+              <w:t xml:space="preserve"> they put their trust in thee, and were not confounded.</w:t>
+            </w:r>
+          </w:p>
+        </w:tc>
+        <w:tc>
+          <w:tcPr>
+            <w:tcW w:w="625" w:type="pct"/>
           </w:tcPr>
           <w:p>
             <w:r>
@@ -1364,7 +1408,7 @@
         </w:tc>
         <w:tc>
           <w:tcPr>
-            <w:tcW w:w="621" w:type="pct"/>
+            <w:tcW w:w="625" w:type="pct"/>
           </w:tcPr>
           <w:p>
             <w:r>
@@ -1374,7 +1418,7 @@
         </w:tc>
         <w:tc>
           <w:tcPr>
-            <w:tcW w:w="632" w:type="pct"/>
+            <w:tcW w:w="625" w:type="pct"/>
           </w:tcPr>
           <w:p>
             <w:pPr>
@@ -1395,7 +1439,7 @@
         </w:tc>
         <w:tc>
           <w:tcPr>
-            <w:tcW w:w="632" w:type="pct"/>
+            <w:tcW w:w="625" w:type="pct"/>
           </w:tcPr>
           <w:p>
             <w:pPr>
@@ -1426,7 +1470,7 @@
         </w:tc>
         <w:tc>
           <w:tcPr>
-            <w:tcW w:w="632" w:type="pct"/>
+            <w:tcW w:w="625" w:type="pct"/>
           </w:tcPr>
           <w:p>
             <w:pPr>
@@ -1479,7 +1523,7 @@
       <w:tr>
         <w:tc>
           <w:tcPr>
-            <w:tcW w:w="629" w:type="pct"/>
+            <w:tcW w:w="625" w:type="pct"/>
           </w:tcPr>
           <w:p>
             <w:pPr>
@@ -1501,7 +1545,7 @@
         </w:tc>
         <w:tc>
           <w:tcPr>
-            <w:tcW w:w="613" w:type="pct"/>
+            <w:tcW w:w="625" w:type="pct"/>
           </w:tcPr>
           <w:p>
             <w:pPr>
@@ -1551,19 +1595,29 @@
             <w:pPr>
               <w:pStyle w:val="EngIndEnd"/>
             </w:pPr>
-            <w:bookmarkStart w:id="0" w:name="_GoBack"/>
-            <w:bookmarkEnd w:id="0"/>
-          </w:p>
-        </w:tc>
-        <w:tc>
-          <w:tcPr>
-            <w:tcW w:w="626" w:type="pct"/>
-          </w:tcPr>
-          <w:p/>
-        </w:tc>
-        <w:tc>
-          <w:tcPr>
-            <w:tcW w:w="615" w:type="pct"/>
+          </w:p>
+        </w:tc>
+        <w:tc>
+          <w:tcPr>
+            <w:tcW w:w="625" w:type="pct"/>
+          </w:tcPr>
+          <w:p>
+            <w:r>
+              <w:t xml:space="preserve">6. But as for me, I am a worm, and no </w:t>
+            </w:r>
+            <w:proofErr w:type="gramStart"/>
+            <w:r>
+              <w:t>man :</w:t>
+            </w:r>
+            <w:proofErr w:type="gramEnd"/>
+            <w:r>
+              <w:t xml:space="preserve"> a very scorn of men, and the outcast of the people.</w:t>
+            </w:r>
+          </w:p>
+        </w:tc>
+        <w:tc>
+          <w:tcPr>
+            <w:tcW w:w="625" w:type="pct"/>
           </w:tcPr>
           <w:p>
             <w:r>
@@ -1573,7 +1627,7 @@
         </w:tc>
         <w:tc>
           <w:tcPr>
-            <w:tcW w:w="621" w:type="pct"/>
+            <w:tcW w:w="625" w:type="pct"/>
           </w:tcPr>
           <w:p>
             <w:r>
@@ -1583,7 +1637,7 @@
         </w:tc>
         <w:tc>
           <w:tcPr>
-            <w:tcW w:w="632" w:type="pct"/>
+            <w:tcW w:w="625" w:type="pct"/>
           </w:tcPr>
           <w:p>
             <w:pPr>
@@ -1604,7 +1658,7 @@
         </w:tc>
         <w:tc>
           <w:tcPr>
-            <w:tcW w:w="632" w:type="pct"/>
+            <w:tcW w:w="625" w:type="pct"/>
           </w:tcPr>
           <w:p>
             <w:pPr>
@@ -1635,7 +1689,7 @@
         </w:tc>
         <w:tc>
           <w:tcPr>
-            <w:tcW w:w="632" w:type="pct"/>
+            <w:tcW w:w="625" w:type="pct"/>
           </w:tcPr>
           <w:p>
             <w:pPr>
@@ -1688,7 +1742,7 @@
       <w:tr>
         <w:tc>
           <w:tcPr>
-            <w:tcW w:w="629" w:type="pct"/>
+            <w:tcW w:w="625" w:type="pct"/>
           </w:tcPr>
           <w:p>
             <w:pPr>
@@ -1715,7 +1769,7 @@
         </w:tc>
         <w:tc>
           <w:tcPr>
-            <w:tcW w:w="613" w:type="pct"/>
+            <w:tcW w:w="625" w:type="pct"/>
           </w:tcPr>
           <w:p>
             <w:pPr>
@@ -1754,13 +1808,33 @@
         </w:tc>
         <w:tc>
           <w:tcPr>
-            <w:tcW w:w="626" w:type="pct"/>
-          </w:tcPr>
-          <w:p/>
-        </w:tc>
-        <w:tc>
-          <w:tcPr>
-            <w:tcW w:w="615" w:type="pct"/>
+            <w:tcW w:w="625" w:type="pct"/>
+          </w:tcPr>
+          <w:p>
+            <w:r>
+              <w:t xml:space="preserve">7. All they that see me laugh me to </w:t>
+            </w:r>
+            <w:proofErr w:type="gramStart"/>
+            <w:r>
+              <w:t>scorn :</w:t>
+            </w:r>
+            <w:proofErr w:type="gramEnd"/>
+            <w:r>
+              <w:t xml:space="preserve"> they shoot </w:t>
+            </w:r>
+            <w:proofErr w:type="spellStart"/>
+            <w:r>
+              <w:t>our</w:t>
+            </w:r>
+            <w:proofErr w:type="spellEnd"/>
+            <w:r>
+              <w:t xml:space="preserve"> their lips, and shake their heads, saying,</w:t>
+            </w:r>
+          </w:p>
+        </w:tc>
+        <w:tc>
+          <w:tcPr>
+            <w:tcW w:w="625" w:type="pct"/>
           </w:tcPr>
           <w:p>
             <w:r>
@@ -1770,7 +1844,7 @@
         </w:tc>
         <w:tc>
           <w:tcPr>
-            <w:tcW w:w="621" w:type="pct"/>
+            <w:tcW w:w="625" w:type="pct"/>
           </w:tcPr>
           <w:p>
             <w:r>
@@ -1780,7 +1854,7 @@
         </w:tc>
         <w:tc>
           <w:tcPr>
-            <w:tcW w:w="632" w:type="pct"/>
+            <w:tcW w:w="625" w:type="pct"/>
           </w:tcPr>
           <w:p>
             <w:pPr>
@@ -1801,7 +1875,7 @@
         </w:tc>
         <w:tc>
           <w:tcPr>
-            <w:tcW w:w="632" w:type="pct"/>
+            <w:tcW w:w="625" w:type="pct"/>
           </w:tcPr>
           <w:p>
             <w:pPr>
@@ -1886,7 +1960,7 @@
         </w:tc>
         <w:tc>
           <w:tcPr>
-            <w:tcW w:w="632" w:type="pct"/>
+            <w:tcW w:w="625" w:type="pct"/>
           </w:tcPr>
           <w:p>
             <w:pPr>
@@ -1939,7 +2013,7 @@
       <w:tr>
         <w:tc>
           <w:tcPr>
-            <w:tcW w:w="629" w:type="pct"/>
+            <w:tcW w:w="625" w:type="pct"/>
           </w:tcPr>
           <w:p>
             <w:pPr>
@@ -1972,7 +2046,7 @@
         </w:tc>
         <w:tc>
           <w:tcPr>
-            <w:tcW w:w="613" w:type="pct"/>
+            <w:tcW w:w="625" w:type="pct"/>
           </w:tcPr>
           <w:p>
             <w:pPr>
@@ -2014,13 +2088,25 @@
         </w:tc>
         <w:tc>
           <w:tcPr>
-            <w:tcW w:w="626" w:type="pct"/>
-          </w:tcPr>
-          <w:p/>
-        </w:tc>
-        <w:tc>
-          <w:tcPr>
-            <w:tcW w:w="615" w:type="pct"/>
+            <w:tcW w:w="625" w:type="pct"/>
+          </w:tcPr>
+          <w:p>
+            <w:r>
+              <w:t xml:space="preserve">8. He trusted in God, that he would deliver </w:t>
+            </w:r>
+            <w:proofErr w:type="gramStart"/>
+            <w:r>
+              <w:t>him :</w:t>
+            </w:r>
+            <w:proofErr w:type="gramEnd"/>
+            <w:r>
+              <w:t xml:space="preserve"> let him deliver him, if he will have him.</w:t>
+            </w:r>
+          </w:p>
+        </w:tc>
+        <w:tc>
+          <w:tcPr>
+            <w:tcW w:w="625" w:type="pct"/>
           </w:tcPr>
           <w:p>
             <w:r>
@@ -2038,7 +2124,7 @@
         </w:tc>
         <w:tc>
           <w:tcPr>
-            <w:tcW w:w="621" w:type="pct"/>
+            <w:tcW w:w="625" w:type="pct"/>
           </w:tcPr>
           <w:p>
             <w:r>
@@ -2056,7 +2142,7 @@
         </w:tc>
         <w:tc>
           <w:tcPr>
-            <w:tcW w:w="632" w:type="pct"/>
+            <w:tcW w:w="625" w:type="pct"/>
           </w:tcPr>
           <w:p>
             <w:pPr>
@@ -2077,7 +2163,7 @@
         </w:tc>
         <w:tc>
           <w:tcPr>
-            <w:tcW w:w="632" w:type="pct"/>
+            <w:tcW w:w="625" w:type="pct"/>
           </w:tcPr>
           <w:p>
             <w:pPr>
@@ -2108,7 +2194,7 @@
         </w:tc>
         <w:tc>
           <w:tcPr>
-            <w:tcW w:w="632" w:type="pct"/>
+            <w:tcW w:w="625" w:type="pct"/>
           </w:tcPr>
           <w:p>
             <w:pPr>
@@ -2161,7 +2247,56 @@
       <w:tr>
         <w:tc>
           <w:tcPr>
-            <w:tcW w:w="629" w:type="pct"/>
+            <w:tcW w:w="625" w:type="pct"/>
+          </w:tcPr>
+          <w:p>
+            <w:pPr>
+              <w:pStyle w:val="EnglishHangNoCoptic"/>
+            </w:pPr>
+            <w:r>
+              <w:t xml:space="preserve">10 For </w:t>
+            </w:r>
+            <w:r>
+              <w:t>You</w:t>
+            </w:r>
+            <w:r>
+              <w:t xml:space="preserve"> </w:t>
+            </w:r>
+            <w:r>
+              <w:t>are</w:t>
+            </w:r>
+            <w:r>
+              <w:t xml:space="preserve"> He who took me </w:t>
+            </w:r>
+            <w:r>
+              <w:lastRenderedPageBreak/>
+              <w:t>from the womb.</w:t>
+            </w:r>
+          </w:p>
+          <w:p>
+            <w:pPr>
+              <w:pStyle w:val="EnglishHangNoCoptic"/>
+            </w:pPr>
+            <w:r>
+              <w:tab/>
+            </w:r>
+            <w:r>
+              <w:t>You</w:t>
+            </w:r>
+            <w:r>
+              <w:t xml:space="preserve"> </w:t>
+            </w:r>
+            <w:r>
+              <w:t>have</w:t>
+            </w:r>
+            <w:r>
+              <w:t xml:space="preserve"> been my hope from my mother’s breasts.</w:t>
+            </w:r>
+          </w:p>
+        </w:tc>
+        <w:tc>
+          <w:tcPr>
+            <w:tcW w:w="625" w:type="pct"/>
           </w:tcPr>
           <w:p>
             <w:pPr>
@@ -2177,98 +2312,81 @@
             <w:r>
               <w:t xml:space="preserve"> </w:t>
             </w:r>
+            <w:r>
+              <w:t>drew</w:t>
+            </w:r>
+            <w:r>
+              <w:t xml:space="preserve"> me from the </w:t>
+            </w:r>
+            <w:r>
+              <w:lastRenderedPageBreak/>
+              <w:t>womb.</w:t>
+            </w:r>
+          </w:p>
+          <w:p>
+            <w:pPr>
+              <w:pStyle w:val="EnglishHangEndNoCoptic"/>
+            </w:pPr>
+            <w:r>
+              <w:tab/>
+            </w:r>
+            <w:r>
+              <w:t>You</w:t>
+            </w:r>
+            <w:r>
+              <w:t xml:space="preserve"> </w:t>
+            </w:r>
+            <w:r>
+              <w:t>have</w:t>
+            </w:r>
+            <w:r>
+              <w:t xml:space="preserve"> been my hope from my mother’s breasts.</w:t>
+            </w:r>
+          </w:p>
+          <w:p>
+            <w:pPr>
+              <w:pStyle w:val="EngIndEnd"/>
+            </w:pPr>
+          </w:p>
+        </w:tc>
+        <w:tc>
+          <w:tcPr>
+            <w:tcW w:w="625" w:type="pct"/>
+          </w:tcPr>
+          <w:p>
+            <w:r>
+              <w:lastRenderedPageBreak/>
+              <w:t xml:space="preserve">9. But thou art he that took me out of </w:t>
+            </w:r>
+            <w:r>
+              <w:lastRenderedPageBreak/>
+              <w:t xml:space="preserve">my mother's </w:t>
+            </w:r>
             <w:proofErr w:type="gramStart"/>
             <w:r>
-              <w:t>are</w:t>
+              <w:t>womb :</w:t>
             </w:r>
             <w:proofErr w:type="gramEnd"/>
             <w:r>
-              <w:t xml:space="preserve"> He who took me from the womb.</w:t>
-            </w:r>
-          </w:p>
-          <w:p>
-            <w:pPr>
-              <w:pStyle w:val="EnglishHangNoCoptic"/>
-            </w:pPr>
-            <w:r>
-              <w:tab/>
-            </w:r>
-            <w:r>
-              <w:t>You</w:t>
-            </w:r>
-            <w:r>
-              <w:t xml:space="preserve"> </w:t>
-            </w:r>
-            <w:r>
-              <w:t>have</w:t>
-            </w:r>
-            <w:r>
-              <w:t xml:space="preserve"> been my hope from my mother’s breasts.</w:t>
-            </w:r>
-          </w:p>
-        </w:tc>
-        <w:tc>
-          <w:tcPr>
-            <w:tcW w:w="613" w:type="pct"/>
-          </w:tcPr>
-          <w:p>
-            <w:pPr>
-              <w:pStyle w:val="EnglishHangNoCoptic"/>
-            </w:pPr>
-            <w:r>
-              <w:t xml:space="preserve">10 For </w:t>
-            </w:r>
-            <w:r>
-              <w:t>You</w:t>
-            </w:r>
-            <w:r>
-              <w:t xml:space="preserve"> </w:t>
-            </w:r>
-            <w:r>
-              <w:t>drew</w:t>
-            </w:r>
-            <w:r>
-              <w:t xml:space="preserve"> me from the womb.</w:t>
-            </w:r>
-          </w:p>
-          <w:p>
-            <w:pPr>
-              <w:pStyle w:val="EnglishHangEndNoCoptic"/>
-            </w:pPr>
-            <w:r>
-              <w:tab/>
-            </w:r>
-            <w:r>
-              <w:t>You</w:t>
-            </w:r>
-            <w:r>
-              <w:t xml:space="preserve"> </w:t>
-            </w:r>
-            <w:r>
-              <w:t>have</w:t>
-            </w:r>
-            <w:r>
-              <w:t xml:space="preserve"> been my hope from my mother’s breasts.</w:t>
-            </w:r>
-          </w:p>
-          <w:p>
-            <w:pPr>
-              <w:pStyle w:val="EngIndEnd"/>
-            </w:pPr>
-          </w:p>
-        </w:tc>
-        <w:tc>
-          <w:tcPr>
-            <w:tcW w:w="626" w:type="pct"/>
-          </w:tcPr>
-          <w:p/>
-        </w:tc>
-        <w:tc>
-          <w:tcPr>
-            <w:tcW w:w="615" w:type="pct"/>
-          </w:tcPr>
-          <w:p>
-            <w:r>
+              <w:t xml:space="preserve"> thou </w:t>
+            </w:r>
+            <w:proofErr w:type="spellStart"/>
+            <w:r>
+              <w:t>wast</w:t>
+            </w:r>
+            <w:proofErr w:type="spellEnd"/>
+            <w:r>
+              <w:t xml:space="preserve"> my hope, when I hanged yet upon my mother's breasts.</w:t>
+            </w:r>
+          </w:p>
+        </w:tc>
+        <w:tc>
+          <w:tcPr>
+            <w:tcW w:w="625" w:type="pct"/>
+          </w:tcPr>
+          <w:p>
+            <w:r>
+              <w:lastRenderedPageBreak/>
               <w:t xml:space="preserve">For Thou art He that </w:t>
             </w:r>
             <w:proofErr w:type="spellStart"/>
@@ -2277,30 +2395,44 @@
             </w:r>
             <w:proofErr w:type="spellEnd"/>
             <w:r>
-              <w:t xml:space="preserve"> me forth from the womb; my hope from the breasts of my mother.</w:t>
-            </w:r>
-          </w:p>
-        </w:tc>
-        <w:tc>
-          <w:tcPr>
-            <w:tcW w:w="621" w:type="pct"/>
-          </w:tcPr>
-          <w:p>
-            <w:r>
-              <w:t>For Thou art He that took me out of the belly; my hope, when I hanged yet upon my mother’s breast.</w:t>
-            </w:r>
-          </w:p>
-        </w:tc>
-        <w:tc>
-          <w:tcPr>
-            <w:tcW w:w="632" w:type="pct"/>
-          </w:tcPr>
-          <w:p>
-            <w:pPr>
-              <w:pStyle w:val="EngIndEnd"/>
-            </w:pPr>
-            <w:r>
-              <w:t>because it was you who drew me from the belly,</w:t>
+              <w:t xml:space="preserve"> me forth </w:t>
+            </w:r>
+            <w:r>
+              <w:lastRenderedPageBreak/>
+              <w:t>from the womb; my hope from the breasts of my mother.</w:t>
+            </w:r>
+          </w:p>
+        </w:tc>
+        <w:tc>
+          <w:tcPr>
+            <w:tcW w:w="625" w:type="pct"/>
+          </w:tcPr>
+          <w:p>
+            <w:r>
+              <w:lastRenderedPageBreak/>
+              <w:t xml:space="preserve">For Thou art He that took me out of </w:t>
+            </w:r>
+            <w:r>
+              <w:lastRenderedPageBreak/>
+              <w:t>the belly; my hope, when I hanged yet upon my mother’s breast.</w:t>
+            </w:r>
+          </w:p>
+        </w:tc>
+        <w:tc>
+          <w:tcPr>
+            <w:tcW w:w="625" w:type="pct"/>
+          </w:tcPr>
+          <w:p>
+            <w:pPr>
+              <w:pStyle w:val="EngIndEnd"/>
+            </w:pPr>
+            <w:r>
+              <w:lastRenderedPageBreak/>
+              <w:t xml:space="preserve">because it was you who drew me </w:t>
+            </w:r>
+            <w:r>
+              <w:lastRenderedPageBreak/>
+              <w:t>from the belly,</w:t>
             </w:r>
           </w:p>
           <w:p>
@@ -2314,7 +2446,7 @@
         </w:tc>
         <w:tc>
           <w:tcPr>
-            <w:tcW w:w="632" w:type="pct"/>
+            <w:tcW w:w="625" w:type="pct"/>
           </w:tcPr>
           <w:p>
             <w:pPr>
@@ -2334,62 +2466,64 @@
                 <w:szCs w:val="24"/>
                 <w:shd w:val="clear" w:color="auto" w:fill="FFFFFF"/>
               </w:rPr>
-              <w:t>For thou art he that drew me out of the womb; my hope from my mother’s breasts.</w:t>
-            </w:r>
-          </w:p>
-          <w:p>
-            <w:pPr>
-              <w:pStyle w:val="EngIndEnd"/>
-            </w:pPr>
-          </w:p>
-        </w:tc>
-        <w:tc>
-          <w:tcPr>
-            <w:tcW w:w="632" w:type="pct"/>
-          </w:tcPr>
-          <w:p>
-            <w:pPr>
-              <w:spacing w:line="240" w:lineRule="auto"/>
-              <w:jc w:val="left"/>
-              <w:rPr>
-                <w:rFonts w:ascii="Tahoma" w:eastAsia="Times New Roman" w:hAnsi="Tahoma" w:cs="Tahoma"/>
-                <w:color w:val="2E1308"/>
-                <w:sz w:val="24"/>
-                <w:szCs w:val="24"/>
-                <w:shd w:val="clear" w:color="auto" w:fill="FFFFFF"/>
-              </w:rPr>
-            </w:pPr>
-            <w:r>
-              <w:rPr>
-                <w:rFonts w:ascii="Tahoma" w:eastAsia="Times New Roman" w:hAnsi="Tahoma" w:cs="Tahoma"/>
-                <w:color w:val="2E1308"/>
-                <w:sz w:val="24"/>
-                <w:szCs w:val="24"/>
-                <w:shd w:val="clear" w:color="auto" w:fill="FFFFFF"/>
-              </w:rPr>
-              <w:t xml:space="preserve">10For You </w:t>
-            </w:r>
-            <w:proofErr w:type="gramStart"/>
-            <w:r>
-              <w:rPr>
-                <w:rFonts w:ascii="Tahoma" w:eastAsia="Times New Roman" w:hAnsi="Tahoma" w:cs="Tahoma"/>
-                <w:color w:val="2E1308"/>
-                <w:sz w:val="24"/>
-                <w:szCs w:val="24"/>
-                <w:shd w:val="clear" w:color="auto" w:fill="FFFFFF"/>
-              </w:rPr>
-              <w:t>are</w:t>
-            </w:r>
-            <w:proofErr w:type="gramEnd"/>
-            <w:r>
-              <w:rPr>
-                <w:rFonts w:ascii="Tahoma" w:eastAsia="Times New Roman" w:hAnsi="Tahoma" w:cs="Tahoma"/>
-                <w:color w:val="2E1308"/>
-                <w:sz w:val="24"/>
-                <w:szCs w:val="24"/>
-                <w:shd w:val="clear" w:color="auto" w:fill="FFFFFF"/>
-              </w:rPr>
-              <w:t xml:space="preserve"> He who drew me from the womb,</w:t>
+              <w:lastRenderedPageBreak/>
+              <w:t xml:space="preserve">For thou art he that drew me </w:t>
+            </w:r>
+            <w:r>
+              <w:rPr>
+                <w:rFonts w:ascii="Tahoma" w:eastAsia="Times New Roman" w:hAnsi="Tahoma" w:cs="Tahoma"/>
+                <w:color w:val="2E1308"/>
+                <w:sz w:val="24"/>
+                <w:szCs w:val="24"/>
+                <w:shd w:val="clear" w:color="auto" w:fill="FFFFFF"/>
+              </w:rPr>
+              <w:lastRenderedPageBreak/>
+              <w:t>out of the womb; my hope from my mother’s breasts.</w:t>
+            </w:r>
+          </w:p>
+          <w:p>
+            <w:pPr>
+              <w:pStyle w:val="EngIndEnd"/>
+            </w:pPr>
+          </w:p>
+        </w:tc>
+        <w:tc>
+          <w:tcPr>
+            <w:tcW w:w="625" w:type="pct"/>
+          </w:tcPr>
+          <w:p>
+            <w:pPr>
+              <w:spacing w:line="240" w:lineRule="auto"/>
+              <w:jc w:val="left"/>
+              <w:rPr>
+                <w:rFonts w:ascii="Tahoma" w:eastAsia="Times New Roman" w:hAnsi="Tahoma" w:cs="Tahoma"/>
+                <w:color w:val="2E1308"/>
+                <w:sz w:val="24"/>
+                <w:szCs w:val="24"/>
+                <w:shd w:val="clear" w:color="auto" w:fill="FFFFFF"/>
+              </w:rPr>
+            </w:pPr>
+            <w:r>
+              <w:rPr>
+                <w:rFonts w:ascii="Tahoma" w:eastAsia="Times New Roman" w:hAnsi="Tahoma" w:cs="Tahoma"/>
+                <w:color w:val="2E1308"/>
+                <w:sz w:val="24"/>
+                <w:szCs w:val="24"/>
+                <w:shd w:val="clear" w:color="auto" w:fill="FFFFFF"/>
+              </w:rPr>
+              <w:lastRenderedPageBreak/>
+              <w:t xml:space="preserve">10For You are He who drew me </w:t>
+            </w:r>
+            <w:r>
+              <w:rPr>
+                <w:rFonts w:ascii="Tahoma" w:eastAsia="Times New Roman" w:hAnsi="Tahoma" w:cs="Tahoma"/>
+                <w:color w:val="2E1308"/>
+                <w:sz w:val="24"/>
+                <w:szCs w:val="24"/>
+                <w:shd w:val="clear" w:color="auto" w:fill="FFFFFF"/>
+              </w:rPr>
+              <w:lastRenderedPageBreak/>
+              <w:t>from the womb,</w:t>
             </w:r>
           </w:p>
           <w:p>
@@ -2420,13 +2554,14 @@
       <w:tr>
         <w:tc>
           <w:tcPr>
-            <w:tcW w:w="629" w:type="pct"/>
-          </w:tcPr>
-          <w:p>
-            <w:pPr>
-              <w:pStyle w:val="EnglishHangNoCoptic"/>
-            </w:pPr>
-            <w:r>
+            <w:tcW w:w="625" w:type="pct"/>
+          </w:tcPr>
+          <w:p>
+            <w:pPr>
+              <w:pStyle w:val="EnglishHangNoCoptic"/>
+            </w:pPr>
+            <w:r>
+              <w:lastRenderedPageBreak/>
               <w:t xml:space="preserve">11 I have been cast on </w:t>
             </w:r>
             <w:r>
@@ -2453,7 +2588,7 @@
         </w:tc>
         <w:tc>
           <w:tcPr>
-            <w:tcW w:w="613" w:type="pct"/>
+            <w:tcW w:w="625" w:type="pct"/>
           </w:tcPr>
           <w:p>
             <w:pPr>
@@ -2491,13 +2626,25 @@
         </w:tc>
         <w:tc>
           <w:tcPr>
-            <w:tcW w:w="626" w:type="pct"/>
-          </w:tcPr>
-          <w:p/>
-        </w:tc>
-        <w:tc>
-          <w:tcPr>
-            <w:tcW w:w="615" w:type="pct"/>
+            <w:tcW w:w="625" w:type="pct"/>
+          </w:tcPr>
+          <w:p>
+            <w:r>
+              <w:t xml:space="preserve">10. I have been left unto thee ever since I was </w:t>
+            </w:r>
+            <w:proofErr w:type="gramStart"/>
+            <w:r>
+              <w:t>born :</w:t>
+            </w:r>
+            <w:proofErr w:type="gramEnd"/>
+            <w:r>
+              <w:t xml:space="preserve"> thou art my God, even from my mother's womb.</w:t>
+            </w:r>
+          </w:p>
+        </w:tc>
+        <w:tc>
+          <w:tcPr>
+            <w:tcW w:w="625" w:type="pct"/>
           </w:tcPr>
           <w:p>
             <w:r>
@@ -2507,7 +2654,7 @@
         </w:tc>
         <w:tc>
           <w:tcPr>
-            <w:tcW w:w="621" w:type="pct"/>
+            <w:tcW w:w="625" w:type="pct"/>
           </w:tcPr>
           <w:p>
             <w:r>
@@ -2517,7 +2664,7 @@
         </w:tc>
         <w:tc>
           <w:tcPr>
-            <w:tcW w:w="632" w:type="pct"/>
+            <w:tcW w:w="625" w:type="pct"/>
           </w:tcPr>
           <w:p>
             <w:pPr>
@@ -2538,7 +2685,7 @@
         </w:tc>
         <w:tc>
           <w:tcPr>
-            <w:tcW w:w="632" w:type="pct"/>
+            <w:tcW w:w="625" w:type="pct"/>
           </w:tcPr>
           <w:p>
             <w:pPr>
@@ -2569,7 +2716,7 @@
         </w:tc>
         <w:tc>
           <w:tcPr>
-            <w:tcW w:w="632" w:type="pct"/>
+            <w:tcW w:w="625" w:type="pct"/>
           </w:tcPr>
           <w:p>
             <w:pPr>
@@ -2622,7 +2769,7 @@
       <w:tr>
         <w:tc>
           <w:tcPr>
-            <w:tcW w:w="629" w:type="pct"/>
+            <w:tcW w:w="625" w:type="pct"/>
           </w:tcPr>
           <w:p>
             <w:pPr>
@@ -2644,7 +2791,7 @@
         </w:tc>
         <w:tc>
           <w:tcPr>
-            <w:tcW w:w="613" w:type="pct"/>
+            <w:tcW w:w="625" w:type="pct"/>
           </w:tcPr>
           <w:p>
             <w:pPr>
@@ -2677,13 +2824,25 @@
         </w:tc>
         <w:tc>
           <w:tcPr>
-            <w:tcW w:w="626" w:type="pct"/>
-          </w:tcPr>
-          <w:p/>
-        </w:tc>
-        <w:tc>
-          <w:tcPr>
-            <w:tcW w:w="615" w:type="pct"/>
+            <w:tcW w:w="625" w:type="pct"/>
+          </w:tcPr>
+          <w:p>
+            <w:r>
+              <w:t xml:space="preserve">11. O go not from me, for trouble is hard at </w:t>
+            </w:r>
+            <w:proofErr w:type="gramStart"/>
+            <w:r>
+              <w:t>hand :</w:t>
+            </w:r>
+            <w:proofErr w:type="gramEnd"/>
+            <w:r>
+              <w:t xml:space="preserve"> and there is none to help me.</w:t>
+            </w:r>
+          </w:p>
+        </w:tc>
+        <w:tc>
+          <w:tcPr>
+            <w:tcW w:w="625" w:type="pct"/>
           </w:tcPr>
           <w:p>
             <w:r>
@@ -2693,7 +2852,7 @@
         </w:tc>
         <w:tc>
           <w:tcPr>
-            <w:tcW w:w="621" w:type="pct"/>
+            <w:tcW w:w="625" w:type="pct"/>
           </w:tcPr>
           <w:p>
             <w:r>
@@ -2703,7 +2862,7 @@
         </w:tc>
         <w:tc>
           <w:tcPr>
-            <w:tcW w:w="632" w:type="pct"/>
+            <w:tcW w:w="625" w:type="pct"/>
           </w:tcPr>
           <w:p>
             <w:pPr>
@@ -2732,7 +2891,7 @@
         </w:tc>
         <w:tc>
           <w:tcPr>
-            <w:tcW w:w="632" w:type="pct"/>
+            <w:tcW w:w="625" w:type="pct"/>
           </w:tcPr>
           <w:p>
             <w:pPr>
@@ -2768,7 +2927,7 @@
         </w:tc>
         <w:tc>
           <w:tcPr>
-            <w:tcW w:w="632" w:type="pct"/>
+            <w:tcW w:w="625" w:type="pct"/>
           </w:tcPr>
           <w:p>
             <w:pPr>
@@ -2821,7 +2980,7 @@
       <w:tr>
         <w:tc>
           <w:tcPr>
-            <w:tcW w:w="629" w:type="pct"/>
+            <w:tcW w:w="625" w:type="pct"/>
           </w:tcPr>
           <w:p>
             <w:pPr>
@@ -2843,7 +3002,7 @@
         </w:tc>
         <w:tc>
           <w:tcPr>
-            <w:tcW w:w="613" w:type="pct"/>
+            <w:tcW w:w="625" w:type="pct"/>
           </w:tcPr>
           <w:p>
             <w:pPr>
@@ -2879,13 +3038,33 @@
         </w:tc>
         <w:tc>
           <w:tcPr>
-            <w:tcW w:w="626" w:type="pct"/>
-          </w:tcPr>
-          <w:p/>
-        </w:tc>
-        <w:tc>
-          <w:tcPr>
-            <w:tcW w:w="615" w:type="pct"/>
+            <w:tcW w:w="625" w:type="pct"/>
+          </w:tcPr>
+          <w:p>
+            <w:r>
+              <w:t xml:space="preserve">12. Many oxen are come about </w:t>
+            </w:r>
+            <w:proofErr w:type="gramStart"/>
+            <w:r>
+              <w:t>me :</w:t>
+            </w:r>
+            <w:proofErr w:type="gramEnd"/>
+            <w:r>
+              <w:t xml:space="preserve"> fat bulls of </w:t>
+            </w:r>
+            <w:proofErr w:type="spellStart"/>
+            <w:r>
+              <w:t>Basan</w:t>
+            </w:r>
+            <w:proofErr w:type="spellEnd"/>
+            <w:r>
+              <w:t xml:space="preserve"> close me in on every side.</w:t>
+            </w:r>
+          </w:p>
+        </w:tc>
+        <w:tc>
+          <w:tcPr>
+            <w:tcW w:w="625" w:type="pct"/>
           </w:tcPr>
           <w:p>
             <w:r>
@@ -2895,7 +3074,7 @@
         </w:tc>
         <w:tc>
           <w:tcPr>
-            <w:tcW w:w="621" w:type="pct"/>
+            <w:tcW w:w="625" w:type="pct"/>
           </w:tcPr>
           <w:p>
             <w:r>
@@ -2905,7 +3084,7 @@
         </w:tc>
         <w:tc>
           <w:tcPr>
-            <w:tcW w:w="632" w:type="pct"/>
+            <w:tcW w:w="625" w:type="pct"/>
           </w:tcPr>
           <w:p>
             <w:pPr>
@@ -2926,7 +3105,7 @@
         </w:tc>
         <w:tc>
           <w:tcPr>
-            <w:tcW w:w="632" w:type="pct"/>
+            <w:tcW w:w="625" w:type="pct"/>
           </w:tcPr>
           <w:p>
             <w:pPr>
@@ -2957,7 +3136,7 @@
         </w:tc>
         <w:tc>
           <w:tcPr>
-            <w:tcW w:w="632" w:type="pct"/>
+            <w:tcW w:w="625" w:type="pct"/>
           </w:tcPr>
           <w:p>
             <w:pPr>
@@ -3010,7 +3189,7 @@
       <w:tr>
         <w:tc>
           <w:tcPr>
-            <w:tcW w:w="629" w:type="pct"/>
+            <w:tcW w:w="625" w:type="pct"/>
           </w:tcPr>
           <w:p>
             <w:pPr>
@@ -3038,7 +3217,7 @@
         </w:tc>
         <w:tc>
           <w:tcPr>
-            <w:tcW w:w="613" w:type="pct"/>
+            <w:tcW w:w="625" w:type="pct"/>
           </w:tcPr>
           <w:p>
             <w:pPr>
@@ -3077,13 +3256,25 @@
         </w:tc>
         <w:tc>
           <w:tcPr>
-            <w:tcW w:w="626" w:type="pct"/>
-          </w:tcPr>
-          <w:p/>
-        </w:tc>
-        <w:tc>
-          <w:tcPr>
-            <w:tcW w:w="615" w:type="pct"/>
+            <w:tcW w:w="625" w:type="pct"/>
+          </w:tcPr>
+          <w:p>
+            <w:r>
+              <w:t xml:space="preserve">13. They gape upon me with their </w:t>
+            </w:r>
+            <w:proofErr w:type="gramStart"/>
+            <w:r>
+              <w:t>mouths :</w:t>
+            </w:r>
+            <w:proofErr w:type="gramEnd"/>
+            <w:r>
+              <w:t xml:space="preserve"> as it were a ramping and a roaring lion.</w:t>
+            </w:r>
+          </w:p>
+        </w:tc>
+        <w:tc>
+          <w:tcPr>
+            <w:tcW w:w="625" w:type="pct"/>
           </w:tcPr>
           <w:p>
             <w:r>
@@ -3093,7 +3284,7 @@
         </w:tc>
         <w:tc>
           <w:tcPr>
-            <w:tcW w:w="621" w:type="pct"/>
+            <w:tcW w:w="625" w:type="pct"/>
           </w:tcPr>
           <w:p>
             <w:r>
@@ -3103,7 +3294,7 @@
         </w:tc>
         <w:tc>
           <w:tcPr>
-            <w:tcW w:w="632" w:type="pct"/>
+            <w:tcW w:w="625" w:type="pct"/>
           </w:tcPr>
           <w:p>
             <w:pPr>
@@ -3124,7 +3315,7 @@
         </w:tc>
         <w:tc>
           <w:tcPr>
-            <w:tcW w:w="632" w:type="pct"/>
+            <w:tcW w:w="625" w:type="pct"/>
           </w:tcPr>
           <w:p>
             <w:pPr>
@@ -3155,7 +3346,7 @@
         </w:tc>
         <w:tc>
           <w:tcPr>
-            <w:tcW w:w="632" w:type="pct"/>
+            <w:tcW w:w="625" w:type="pct"/>
           </w:tcPr>
           <w:p>
             <w:pPr>
@@ -3211,7 +3402,50 @@
         </w:trPr>
         <w:tc>
           <w:tcPr>
-            <w:tcW w:w="629" w:type="pct"/>
+            <w:tcW w:w="625" w:type="pct"/>
+          </w:tcPr>
+          <w:p>
+            <w:pPr>
+              <w:pStyle w:val="EnglishHangNoCoptic"/>
+            </w:pPr>
+            <w:r>
+              <w:t>15 I am poured out like water,</w:t>
+            </w:r>
+          </w:p>
+          <w:p>
+            <w:pPr>
+              <w:pStyle w:val="EnglishHangNoCoptic"/>
+            </w:pPr>
+            <w:r>
+              <w:tab/>
+              <w:t>and all my bones are disjointed:</w:t>
+            </w:r>
+          </w:p>
+          <w:p>
+            <w:pPr>
+              <w:pStyle w:val="EnglishHangNoCoptic"/>
+            </w:pPr>
+            <w:r>
+              <w:tab/>
+              <w:t xml:space="preserve">my heart is like </w:t>
+            </w:r>
+            <w:proofErr w:type="spellStart"/>
+            <w:r>
+              <w:t>moulten</w:t>
+            </w:r>
+            <w:proofErr w:type="spellEnd"/>
+            <w:r>
+              <w:t xml:space="preserve"> wax </w:t>
+            </w:r>
+            <w:r>
+              <w:lastRenderedPageBreak/>
+              <w:t>within me.</w:t>
+            </w:r>
+          </w:p>
+        </w:tc>
+        <w:tc>
+          <w:tcPr>
+            <w:tcW w:w="625" w:type="pct"/>
           </w:tcPr>
           <w:p>
             <w:pPr>
@@ -3228,45 +3462,6 @@
             </w:pPr>
             <w:r>
               <w:tab/>
-              <w:t>and all my bones are disjointed:</w:t>
-            </w:r>
-          </w:p>
-          <w:p>
-            <w:pPr>
-              <w:pStyle w:val="EnglishHangNoCoptic"/>
-            </w:pPr>
-            <w:r>
-              <w:tab/>
-              <w:t xml:space="preserve">my heart is like </w:t>
-            </w:r>
-            <w:proofErr w:type="spellStart"/>
-            <w:r>
-              <w:t>moulten</w:t>
-            </w:r>
-            <w:proofErr w:type="spellEnd"/>
-            <w:r>
-              <w:t xml:space="preserve"> wax within me.</w:t>
-            </w:r>
-          </w:p>
-        </w:tc>
-        <w:tc>
-          <w:tcPr>
-            <w:tcW w:w="613" w:type="pct"/>
-          </w:tcPr>
-          <w:p>
-            <w:pPr>
-              <w:pStyle w:val="EnglishHangNoCoptic"/>
-            </w:pPr>
-            <w:r>
-              <w:t>15 I am poured out like water,</w:t>
-            </w:r>
-          </w:p>
-          <w:p>
-            <w:pPr>
-              <w:pStyle w:val="EnglishHangNoCoptic"/>
-            </w:pPr>
-            <w:r>
-              <w:tab/>
             </w:r>
             <w:r>
               <w:t>and all my bones are disjointed;</w:t>
@@ -3287,6 +3482,7 @@
               <w:t xml:space="preserve">melting </w:t>
             </w:r>
             <w:r>
+              <w:lastRenderedPageBreak/>
               <w:t>within me.</w:t>
             </w:r>
           </w:p>
@@ -3298,39 +3494,75 @@
         </w:tc>
         <w:tc>
           <w:tcPr>
-            <w:tcW w:w="626" w:type="pct"/>
-          </w:tcPr>
-          <w:p/>
-        </w:tc>
-        <w:tc>
-          <w:tcPr>
-            <w:tcW w:w="615" w:type="pct"/>
-          </w:tcPr>
-          <w:p>
-            <w:r>
-              <w:t>I have been poured out like water, and scattered are all my bones; my heart is becoming like wax melting in the midst of my bowels.</w:t>
-            </w:r>
-          </w:p>
-        </w:tc>
-        <w:tc>
-          <w:tcPr>
-            <w:tcW w:w="621" w:type="pct"/>
-          </w:tcPr>
-          <w:p>
-            <w:r>
-              <w:t>I am poured out like water, and all my bones are out of joint; my heart also in the midst of my body is even like melting wax.</w:t>
-            </w:r>
-          </w:p>
-        </w:tc>
-        <w:tc>
-          <w:tcPr>
-            <w:tcW w:w="632" w:type="pct"/>
-          </w:tcPr>
-          <w:p>
-            <w:pPr>
-              <w:pStyle w:val="EngIndEnd"/>
-            </w:pPr>
-            <w:r>
+            <w:tcW w:w="625" w:type="pct"/>
+          </w:tcPr>
+          <w:p>
+            <w:r>
+              <w:lastRenderedPageBreak/>
+              <w:t xml:space="preserve">14. I am poured out like water, and all my bones are out of </w:t>
+            </w:r>
+            <w:proofErr w:type="gramStart"/>
+            <w:r>
+              <w:t>joint :</w:t>
+            </w:r>
+            <w:proofErr w:type="gramEnd"/>
+            <w:r>
+              <w:t xml:space="preserve"> my heart </w:t>
+            </w:r>
+            <w:r>
+              <w:lastRenderedPageBreak/>
+              <w:t>also in the midst of my body is even like melting wax.</w:t>
+            </w:r>
+          </w:p>
+        </w:tc>
+        <w:tc>
+          <w:tcPr>
+            <w:tcW w:w="625" w:type="pct"/>
+          </w:tcPr>
+          <w:p>
+            <w:r>
+              <w:lastRenderedPageBreak/>
+              <w:t xml:space="preserve">I have been poured out like </w:t>
+            </w:r>
+            <w:proofErr w:type="gramStart"/>
+            <w:r>
+              <w:t>water, and</w:t>
+            </w:r>
+            <w:proofErr w:type="gramEnd"/>
+            <w:r>
+              <w:t xml:space="preserve"> scattered are all my bones; my heart is </w:t>
+            </w:r>
+            <w:r>
+              <w:lastRenderedPageBreak/>
+              <w:t>becoming like wax melting in the midst of my bowels.</w:t>
+            </w:r>
+          </w:p>
+        </w:tc>
+        <w:tc>
+          <w:tcPr>
+            <w:tcW w:w="625" w:type="pct"/>
+          </w:tcPr>
+          <w:p>
+            <w:r>
+              <w:lastRenderedPageBreak/>
+              <w:t xml:space="preserve">I am poured out like water, and all my bones are out of joint; my heart also in </w:t>
+            </w:r>
+            <w:r>
+              <w:lastRenderedPageBreak/>
+              <w:t>the midst of my body is even like melting wax.</w:t>
+            </w:r>
+          </w:p>
+        </w:tc>
+        <w:tc>
+          <w:tcPr>
+            <w:tcW w:w="625" w:type="pct"/>
+          </w:tcPr>
+          <w:p>
+            <w:pPr>
+              <w:pStyle w:val="EngIndEnd"/>
+            </w:pPr>
+            <w:r>
+              <w:lastRenderedPageBreak/>
               <w:t>Like water I was poured out,</w:t>
             </w:r>
           </w:p>
@@ -3339,6 +3571,7 @@
               <w:pStyle w:val="EngIndEnd"/>
             </w:pPr>
             <w:r>
+              <w:lastRenderedPageBreak/>
               <w:t>and all my bones were scattered;</w:t>
             </w:r>
           </w:p>
@@ -3361,7 +3594,7 @@
         </w:tc>
         <w:tc>
           <w:tcPr>
-            <w:tcW w:w="632" w:type="pct"/>
+            <w:tcW w:w="625" w:type="pct"/>
           </w:tcPr>
           <w:p>
             <w:pPr>
@@ -3381,39 +3614,52 @@
                 <w:szCs w:val="24"/>
                 <w:shd w:val="clear" w:color="auto" w:fill="FFFFFF"/>
               </w:rPr>
-              <w:t>I am poured out like water, and all my bones are loosened: my heart in the midst of my belly is become like melting wax.</w:t>
-            </w:r>
-          </w:p>
-          <w:p>
-            <w:pPr>
-              <w:pStyle w:val="EngIndEnd"/>
-            </w:pPr>
-          </w:p>
-        </w:tc>
-        <w:tc>
-          <w:tcPr>
-            <w:tcW w:w="632" w:type="pct"/>
-          </w:tcPr>
-          <w:p>
-            <w:pPr>
-              <w:spacing w:line="240" w:lineRule="auto"/>
-              <w:jc w:val="left"/>
-              <w:rPr>
-                <w:rFonts w:ascii="Tahoma" w:eastAsia="Times New Roman" w:hAnsi="Tahoma" w:cs="Tahoma"/>
-                <w:color w:val="2E1308"/>
-                <w:sz w:val="24"/>
-                <w:szCs w:val="24"/>
-                <w:shd w:val="clear" w:color="auto" w:fill="FFFFFF"/>
-              </w:rPr>
-            </w:pPr>
-            <w:r>
-              <w:rPr>
-                <w:rFonts w:ascii="Tahoma" w:eastAsia="Times New Roman" w:hAnsi="Tahoma" w:cs="Tahoma"/>
-                <w:color w:val="2E1308"/>
-                <w:sz w:val="24"/>
-                <w:szCs w:val="24"/>
-                <w:shd w:val="clear" w:color="auto" w:fill="FFFFFF"/>
-              </w:rPr>
+              <w:lastRenderedPageBreak/>
+              <w:t xml:space="preserve">I am poured out like water, and all my bones are loosened: my heart in the midst of my belly is </w:t>
+            </w:r>
+            <w:r>
+              <w:rPr>
+                <w:rFonts w:ascii="Tahoma" w:eastAsia="Times New Roman" w:hAnsi="Tahoma" w:cs="Tahoma"/>
+                <w:color w:val="2E1308"/>
+                <w:sz w:val="24"/>
+                <w:szCs w:val="24"/>
+                <w:shd w:val="clear" w:color="auto" w:fill="FFFFFF"/>
+              </w:rPr>
+              <w:lastRenderedPageBreak/>
+              <w:t>become like melting wax.</w:t>
+            </w:r>
+          </w:p>
+          <w:p>
+            <w:pPr>
+              <w:pStyle w:val="EngIndEnd"/>
+            </w:pPr>
+          </w:p>
+        </w:tc>
+        <w:tc>
+          <w:tcPr>
+            <w:tcW w:w="625" w:type="pct"/>
+          </w:tcPr>
+          <w:p>
+            <w:pPr>
+              <w:spacing w:line="240" w:lineRule="auto"/>
+              <w:jc w:val="left"/>
+              <w:rPr>
+                <w:rFonts w:ascii="Tahoma" w:eastAsia="Times New Roman" w:hAnsi="Tahoma" w:cs="Tahoma"/>
+                <w:color w:val="2E1308"/>
+                <w:sz w:val="24"/>
+                <w:szCs w:val="24"/>
+                <w:shd w:val="clear" w:color="auto" w:fill="FFFFFF"/>
+              </w:rPr>
+            </w:pPr>
+            <w:r>
+              <w:rPr>
+                <w:rFonts w:ascii="Tahoma" w:eastAsia="Times New Roman" w:hAnsi="Tahoma" w:cs="Tahoma"/>
+                <w:color w:val="2E1308"/>
+                <w:sz w:val="24"/>
+                <w:szCs w:val="24"/>
+                <w:shd w:val="clear" w:color="auto" w:fill="FFFFFF"/>
+              </w:rPr>
+              <w:lastRenderedPageBreak/>
               <w:t>I am poured out like water,</w:t>
             </w:r>
           </w:p>
@@ -3460,7 +3706,18 @@
                 <w:szCs w:val="24"/>
                 <w:shd w:val="clear" w:color="auto" w:fill="FFFFFF"/>
               </w:rPr>
-              <w:t>My heart is like wax, melting into my stomach.</w:t>
+              <w:t xml:space="preserve">My heart is like wax, melting </w:t>
+            </w:r>
+            <w:r>
+              <w:rPr>
+                <w:rFonts w:ascii="Tahoma" w:eastAsia="Times New Roman" w:hAnsi="Tahoma" w:cs="Tahoma"/>
+                <w:color w:val="2E1308"/>
+                <w:sz w:val="24"/>
+                <w:szCs w:val="24"/>
+                <w:shd w:val="clear" w:color="auto" w:fill="FFFFFF"/>
+              </w:rPr>
+              <w:lastRenderedPageBreak/>
+              <w:t>into my stomach.</w:t>
             </w:r>
           </w:p>
         </w:tc>
@@ -3468,13 +3725,14 @@
       <w:tr>
         <w:tc>
           <w:tcPr>
-            <w:tcW w:w="629" w:type="pct"/>
-          </w:tcPr>
-          <w:p>
-            <w:pPr>
-              <w:pStyle w:val="EnglishHangNoCoptic"/>
-            </w:pPr>
-            <w:r>
+            <w:tcW w:w="625" w:type="pct"/>
+          </w:tcPr>
+          <w:p>
+            <w:pPr>
+              <w:pStyle w:val="EnglishHangNoCoptic"/>
+            </w:pPr>
+            <w:r>
+              <w:lastRenderedPageBreak/>
               <w:t>16 My strength is dried up like a potsherd,</w:t>
             </w:r>
           </w:p>
@@ -3510,7 +3768,7 @@
         </w:tc>
         <w:tc>
           <w:tcPr>
-            <w:tcW w:w="613" w:type="pct"/>
+            <w:tcW w:w="625" w:type="pct"/>
           </w:tcPr>
           <w:p>
             <w:pPr>
@@ -3563,13 +3821,33 @@
         </w:tc>
         <w:tc>
           <w:tcPr>
-            <w:tcW w:w="626" w:type="pct"/>
-          </w:tcPr>
-          <w:p/>
-        </w:tc>
-        <w:tc>
-          <w:tcPr>
-            <w:tcW w:w="615" w:type="pct"/>
+            <w:tcW w:w="625" w:type="pct"/>
+          </w:tcPr>
+          <w:p>
+            <w:r>
+              <w:t xml:space="preserve">15. My strength is dried up like a potsherd, and my tongue </w:t>
+            </w:r>
+            <w:proofErr w:type="spellStart"/>
+            <w:r>
+              <w:t>cleaveth</w:t>
+            </w:r>
+            <w:proofErr w:type="spellEnd"/>
+            <w:r>
+              <w:t xml:space="preserve"> to my </w:t>
+            </w:r>
+            <w:proofErr w:type="gramStart"/>
+            <w:r>
+              <w:t>gums :</w:t>
+            </w:r>
+            <w:proofErr w:type="gramEnd"/>
+            <w:r>
+              <w:t xml:space="preserve"> and thou shalt bring me into the dust of death.</w:t>
+            </w:r>
+          </w:p>
+        </w:tc>
+        <w:tc>
+          <w:tcPr>
+            <w:tcW w:w="625" w:type="pct"/>
           </w:tcPr>
           <w:p>
             <w:r>
@@ -3579,7 +3857,7 @@
         </w:tc>
         <w:tc>
           <w:tcPr>
-            <w:tcW w:w="621" w:type="pct"/>
+            <w:tcW w:w="625" w:type="pct"/>
           </w:tcPr>
           <w:p>
             <w:r>
@@ -3589,7 +3867,7 @@
         </w:tc>
         <w:tc>
           <w:tcPr>
-            <w:tcW w:w="632" w:type="pct"/>
+            <w:tcW w:w="625" w:type="pct"/>
           </w:tcPr>
           <w:p>
             <w:pPr>
@@ -3618,7 +3896,7 @@
         </w:tc>
         <w:tc>
           <w:tcPr>
-            <w:tcW w:w="632" w:type="pct"/>
+            <w:tcW w:w="625" w:type="pct"/>
           </w:tcPr>
           <w:p>
             <w:pPr>
@@ -3649,7 +3927,7 @@
         </w:tc>
         <w:tc>
           <w:tcPr>
-            <w:tcW w:w="632" w:type="pct"/>
+            <w:tcW w:w="625" w:type="pct"/>
           </w:tcPr>
           <w:p>
             <w:pPr>
@@ -3725,7 +4003,7 @@
       <w:tr>
         <w:tc>
           <w:tcPr>
-            <w:tcW w:w="629" w:type="pct"/>
+            <w:tcW w:w="625" w:type="pct"/>
           </w:tcPr>
           <w:p>
             <w:pPr>
@@ -3767,7 +4045,7 @@
         </w:tc>
         <w:tc>
           <w:tcPr>
-            <w:tcW w:w="613" w:type="pct"/>
+            <w:tcW w:w="625" w:type="pct"/>
           </w:tcPr>
           <w:p>
             <w:pPr>
@@ -3821,13 +4099,33 @@
         </w:tc>
         <w:tc>
           <w:tcPr>
-            <w:tcW w:w="626" w:type="pct"/>
-          </w:tcPr>
-          <w:p/>
-        </w:tc>
-        <w:tc>
-          <w:tcPr>
-            <w:tcW w:w="615" w:type="pct"/>
+            <w:tcW w:w="625" w:type="pct"/>
+          </w:tcPr>
+          <w:p>
+            <w:r>
+              <w:t xml:space="preserve">16. For many dogs are come about </w:t>
+            </w:r>
+            <w:proofErr w:type="gramStart"/>
+            <w:r>
+              <w:t>me :</w:t>
+            </w:r>
+            <w:proofErr w:type="gramEnd"/>
+            <w:r>
+              <w:t xml:space="preserve"> and the council of the wicked </w:t>
+            </w:r>
+            <w:proofErr w:type="spellStart"/>
+            <w:r>
+              <w:t>layeth</w:t>
+            </w:r>
+            <w:proofErr w:type="spellEnd"/>
+            <w:r>
+              <w:t xml:space="preserve"> siege against me.</w:t>
+            </w:r>
+          </w:p>
+        </w:tc>
+        <w:tc>
+          <w:tcPr>
+            <w:tcW w:w="625" w:type="pct"/>
           </w:tcPr>
           <w:p>
             <w:r>
@@ -3837,7 +4135,7 @@
         </w:tc>
         <w:tc>
           <w:tcPr>
-            <w:tcW w:w="621" w:type="pct"/>
+            <w:tcW w:w="625" w:type="pct"/>
           </w:tcPr>
           <w:p>
             <w:r>
@@ -3855,7 +4153,7 @@
         </w:tc>
         <w:tc>
           <w:tcPr>
-            <w:tcW w:w="632" w:type="pct"/>
+            <w:tcW w:w="625" w:type="pct"/>
           </w:tcPr>
           <w:p>
             <w:pPr>
@@ -3884,7 +4182,7 @@
         </w:tc>
         <w:tc>
           <w:tcPr>
-            <w:tcW w:w="632" w:type="pct"/>
+            <w:tcW w:w="625" w:type="pct"/>
           </w:tcPr>
           <w:p>
             <w:pPr>
@@ -3915,7 +4213,7 @@
         </w:tc>
         <w:tc>
           <w:tcPr>
-            <w:tcW w:w="632" w:type="pct"/>
+            <w:tcW w:w="625" w:type="pct"/>
           </w:tcPr>
           <w:p>
             <w:pPr>
@@ -3991,7 +4289,7 @@
       <w:tr>
         <w:tc>
           <w:tcPr>
-            <w:tcW w:w="629" w:type="pct"/>
+            <w:tcW w:w="625" w:type="pct"/>
           </w:tcPr>
           <w:p>
             <w:pPr>
@@ -4018,7 +4316,7 @@
         </w:tc>
         <w:tc>
           <w:tcPr>
-            <w:tcW w:w="613" w:type="pct"/>
+            <w:tcW w:w="625" w:type="pct"/>
           </w:tcPr>
           <w:p>
             <w:pPr>
@@ -4045,13 +4343,25 @@
         </w:tc>
         <w:tc>
           <w:tcPr>
-            <w:tcW w:w="626" w:type="pct"/>
-          </w:tcPr>
-          <w:p/>
-        </w:tc>
-        <w:tc>
-          <w:tcPr>
-            <w:tcW w:w="615" w:type="pct"/>
+            <w:tcW w:w="625" w:type="pct"/>
+          </w:tcPr>
+          <w:p>
+            <w:r>
+              <w:t xml:space="preserve">17. They pierced my hands and my feet; I may tell all my </w:t>
+            </w:r>
+            <w:proofErr w:type="gramStart"/>
+            <w:r>
+              <w:t>bones :</w:t>
+            </w:r>
+            <w:proofErr w:type="gramEnd"/>
+            <w:r>
+              <w:t xml:space="preserve"> they stand staring and looking upon me.</w:t>
+            </w:r>
+          </w:p>
+        </w:tc>
+        <w:tc>
+          <w:tcPr>
+            <w:tcW w:w="625" w:type="pct"/>
           </w:tcPr>
           <w:p>
             <w:r>
@@ -4061,7 +4371,7 @@
         </w:tc>
         <w:tc>
           <w:tcPr>
-            <w:tcW w:w="621" w:type="pct"/>
+            <w:tcW w:w="625" w:type="pct"/>
           </w:tcPr>
           <w:p>
             <w:r>
@@ -4071,7 +4381,7 @@
         </w:tc>
         <w:tc>
           <w:tcPr>
-            <w:tcW w:w="632" w:type="pct"/>
+            <w:tcW w:w="625" w:type="pct"/>
           </w:tcPr>
           <w:p>
             <w:pPr>
@@ -4086,17 +4396,13 @@
               <w:pStyle w:val="EngIndEnd"/>
             </w:pPr>
             <w:r>
-              <w:t xml:space="preserve">but they took note and observed </w:t>
-            </w:r>
-            <w:r>
-              <w:lastRenderedPageBreak/>
-              <w:t>me;</w:t>
-            </w:r>
-          </w:p>
-        </w:tc>
-        <w:tc>
-          <w:tcPr>
-            <w:tcW w:w="632" w:type="pct"/>
+              <w:t>but they took note and observed me;</w:t>
+            </w:r>
+          </w:p>
+        </w:tc>
+        <w:tc>
+          <w:tcPr>
+            <w:tcW w:w="625" w:type="pct"/>
           </w:tcPr>
           <w:p>
             <w:pPr>
@@ -4116,7 +4422,6 @@
                 <w:szCs w:val="24"/>
                 <w:shd w:val="clear" w:color="auto" w:fill="FFFFFF"/>
               </w:rPr>
-              <w:lastRenderedPageBreak/>
               <w:t>They counted all my bones; and they observed and looked upon me.</w:t>
             </w:r>
           </w:p>
@@ -4128,29 +4433,28 @@
         </w:tc>
         <w:tc>
           <w:tcPr>
-            <w:tcW w:w="632" w:type="pct"/>
-          </w:tcPr>
-          <w:p>
-            <w:pPr>
-              <w:spacing w:line="240" w:lineRule="auto"/>
-              <w:jc w:val="left"/>
-              <w:rPr>
-                <w:rFonts w:ascii="Tahoma" w:eastAsia="Times New Roman" w:hAnsi="Tahoma" w:cs="Tahoma"/>
-                <w:color w:val="2E1308"/>
-                <w:sz w:val="24"/>
-                <w:szCs w:val="24"/>
-                <w:shd w:val="clear" w:color="auto" w:fill="FFFFFF"/>
-              </w:rPr>
-            </w:pPr>
-            <w:r>
-              <w:rPr>
-                <w:rFonts w:ascii="Tahoma" w:eastAsia="Times New Roman" w:hAnsi="Tahoma" w:cs="Tahoma"/>
-                <w:color w:val="2E1308"/>
-                <w:sz w:val="24"/>
-                <w:szCs w:val="24"/>
-                <w:shd w:val="clear" w:color="auto" w:fill="FFFFFF"/>
-              </w:rPr>
-              <w:lastRenderedPageBreak/>
+            <w:tcW w:w="625" w:type="pct"/>
+          </w:tcPr>
+          <w:p>
+            <w:pPr>
+              <w:spacing w:line="240" w:lineRule="auto"/>
+              <w:jc w:val="left"/>
+              <w:rPr>
+                <w:rFonts w:ascii="Tahoma" w:eastAsia="Times New Roman" w:hAnsi="Tahoma" w:cs="Tahoma"/>
+                <w:color w:val="2E1308"/>
+                <w:sz w:val="24"/>
+                <w:szCs w:val="24"/>
+                <w:shd w:val="clear" w:color="auto" w:fill="FFFFFF"/>
+              </w:rPr>
+            </w:pPr>
+            <w:r>
+              <w:rPr>
+                <w:rFonts w:ascii="Tahoma" w:eastAsia="Times New Roman" w:hAnsi="Tahoma" w:cs="Tahoma"/>
+                <w:color w:val="2E1308"/>
+                <w:sz w:val="24"/>
+                <w:szCs w:val="24"/>
+                <w:shd w:val="clear" w:color="auto" w:fill="FFFFFF"/>
+              </w:rPr>
               <w:t>I numbered all my bones,</w:t>
             </w:r>
           </w:p>
@@ -4202,15 +4506,18 @@
       <w:tr>
         <w:tc>
           <w:tcPr>
-            <w:tcW w:w="629" w:type="pct"/>
-          </w:tcPr>
-          <w:p>
-            <w:pPr>
-              <w:pStyle w:val="EnglishHangNoCoptic"/>
-            </w:pPr>
+            <w:tcW w:w="625" w:type="pct"/>
+          </w:tcPr>
+          <w:p>
+            <w:pPr>
+              <w:pStyle w:val="EnglishHangNoCoptic"/>
+            </w:pPr>
+            <w:r>
+              <w:t xml:space="preserve">19 They divide my garments among </w:t>
+            </w:r>
             <w:r>
               <w:lastRenderedPageBreak/>
-              <w:t>19 They divide my garments among them,</w:t>
+              <w:t>them,</w:t>
             </w:r>
           </w:p>
           <w:p>
@@ -4236,14 +4543,19 @@
         </w:tc>
         <w:tc>
           <w:tcPr>
-            <w:tcW w:w="613" w:type="pct"/>
-          </w:tcPr>
-          <w:p>
-            <w:pPr>
-              <w:pStyle w:val="EnglishHangNoCoptic"/>
-            </w:pPr>
-            <w:r>
-              <w:t>19 They divide my garments among them</w:t>
+            <w:tcW w:w="625" w:type="pct"/>
+          </w:tcPr>
+          <w:p>
+            <w:pPr>
+              <w:pStyle w:val="EnglishHangNoCoptic"/>
+            </w:pPr>
+            <w:r>
+              <w:lastRenderedPageBreak/>
+              <w:t xml:space="preserve">19 They divide my garments among </w:t>
+            </w:r>
+            <w:r>
+              <w:lastRenderedPageBreak/>
+              <w:t>them</w:t>
             </w:r>
             <w:r>
               <w:t>selves</w:t>
@@ -4287,40 +4599,69 @@
         </w:tc>
         <w:tc>
           <w:tcPr>
-            <w:tcW w:w="626" w:type="pct"/>
-          </w:tcPr>
-          <w:p/>
-        </w:tc>
-        <w:tc>
-          <w:tcPr>
-            <w:tcW w:w="615" w:type="pct"/>
-          </w:tcPr>
-          <w:p>
-            <w:r>
-              <w:t>They have parted my garments amongst themselves, and for my vesture have they cast lots.</w:t>
-            </w:r>
-          </w:p>
-        </w:tc>
-        <w:tc>
-          <w:tcPr>
-            <w:tcW w:w="621" w:type="pct"/>
-          </w:tcPr>
-          <w:p>
-            <w:r>
-              <w:t>They parted my garments among them, and cast lots upon my vesture.</w:t>
-            </w:r>
-          </w:p>
-        </w:tc>
-        <w:tc>
-          <w:tcPr>
-            <w:tcW w:w="632" w:type="pct"/>
-          </w:tcPr>
-          <w:p>
-            <w:pPr>
-              <w:pStyle w:val="EngIndEnd"/>
-            </w:pPr>
-            <w:r>
-              <w:t>they divided my clothes among themselves,</w:t>
+            <w:tcW w:w="625" w:type="pct"/>
+          </w:tcPr>
+          <w:p>
+            <w:r>
+              <w:lastRenderedPageBreak/>
+              <w:t xml:space="preserve">18. They part my garments among </w:t>
+            </w:r>
+            <w:proofErr w:type="gramStart"/>
+            <w:r>
+              <w:lastRenderedPageBreak/>
+              <w:t>them :</w:t>
+            </w:r>
+            <w:proofErr w:type="gramEnd"/>
+            <w:r>
+              <w:t xml:space="preserve"> and casts lots upon my vesture.</w:t>
+            </w:r>
+          </w:p>
+        </w:tc>
+        <w:tc>
+          <w:tcPr>
+            <w:tcW w:w="625" w:type="pct"/>
+          </w:tcPr>
+          <w:p>
+            <w:r>
+              <w:lastRenderedPageBreak/>
+              <w:t xml:space="preserve">They have parted my garments </w:t>
+            </w:r>
+            <w:r>
+              <w:lastRenderedPageBreak/>
+              <w:t>amongst themselves, and for my vesture have they cast lots.</w:t>
+            </w:r>
+          </w:p>
+        </w:tc>
+        <w:tc>
+          <w:tcPr>
+            <w:tcW w:w="625" w:type="pct"/>
+          </w:tcPr>
+          <w:p>
+            <w:r>
+              <w:lastRenderedPageBreak/>
+              <w:t xml:space="preserve">They parted my garments among </w:t>
+            </w:r>
+            <w:r>
+              <w:lastRenderedPageBreak/>
+              <w:t>them, and cast lots upon my vesture.</w:t>
+            </w:r>
+          </w:p>
+        </w:tc>
+        <w:tc>
+          <w:tcPr>
+            <w:tcW w:w="625" w:type="pct"/>
+          </w:tcPr>
+          <w:p>
+            <w:pPr>
+              <w:pStyle w:val="EngIndEnd"/>
+            </w:pPr>
+            <w:r>
+              <w:lastRenderedPageBreak/>
+              <w:t xml:space="preserve">they divided my clothes among </w:t>
+            </w:r>
+            <w:r>
+              <w:lastRenderedPageBreak/>
+              <w:t>themselves,</w:t>
             </w:r>
           </w:p>
           <w:p>
@@ -4334,7 +4675,7 @@
         </w:tc>
         <w:tc>
           <w:tcPr>
-            <w:tcW w:w="632" w:type="pct"/>
+            <w:tcW w:w="625" w:type="pct"/>
           </w:tcPr>
           <w:p>
             <w:pPr>
@@ -4354,7 +4695,19 @@
                 <w:szCs w:val="24"/>
                 <w:shd w:val="clear" w:color="auto" w:fill="FFFFFF"/>
               </w:rPr>
-              <w:t>They parted my garments </w:t>
+              <w:lastRenderedPageBreak/>
+              <w:t xml:space="preserve">They parted my </w:t>
+            </w:r>
+            <w:r>
+              <w:rPr>
+                <w:rFonts w:ascii="Tahoma" w:eastAsia="Times New Roman" w:hAnsi="Tahoma" w:cs="Tahoma"/>
+                <w:color w:val="2E1308"/>
+                <w:sz w:val="24"/>
+                <w:szCs w:val="24"/>
+                <w:shd w:val="clear" w:color="auto" w:fill="FFFFFF"/>
+              </w:rPr>
+              <w:lastRenderedPageBreak/>
+              <w:t>garments </w:t>
             </w:r>
             <w:r>
               <w:rPr>
@@ -4387,29 +4740,41 @@
         </w:tc>
         <w:tc>
           <w:tcPr>
-            <w:tcW w:w="632" w:type="pct"/>
-          </w:tcPr>
-          <w:p>
-            <w:pPr>
-              <w:spacing w:line="240" w:lineRule="auto"/>
-              <w:jc w:val="left"/>
-              <w:rPr>
-                <w:rFonts w:ascii="Tahoma" w:eastAsia="Times New Roman" w:hAnsi="Tahoma" w:cs="Tahoma"/>
-                <w:color w:val="2E1308"/>
-                <w:sz w:val="24"/>
-                <w:szCs w:val="24"/>
-                <w:shd w:val="clear" w:color="auto" w:fill="FFFFFF"/>
-              </w:rPr>
-            </w:pPr>
-            <w:r>
-              <w:rPr>
-                <w:rFonts w:ascii="Tahoma" w:eastAsia="Times New Roman" w:hAnsi="Tahoma" w:cs="Tahoma"/>
-                <w:color w:val="2E1308"/>
-                <w:sz w:val="24"/>
-                <w:szCs w:val="24"/>
-                <w:shd w:val="clear" w:color="auto" w:fill="FFFFFF"/>
-              </w:rPr>
-              <w:t>They divided my garments among themselves,</w:t>
+            <w:tcW w:w="625" w:type="pct"/>
+          </w:tcPr>
+          <w:p>
+            <w:pPr>
+              <w:spacing w:line="240" w:lineRule="auto"/>
+              <w:jc w:val="left"/>
+              <w:rPr>
+                <w:rFonts w:ascii="Tahoma" w:eastAsia="Times New Roman" w:hAnsi="Tahoma" w:cs="Tahoma"/>
+                <w:color w:val="2E1308"/>
+                <w:sz w:val="24"/>
+                <w:szCs w:val="24"/>
+                <w:shd w:val="clear" w:color="auto" w:fill="FFFFFF"/>
+              </w:rPr>
+            </w:pPr>
+            <w:r>
+              <w:rPr>
+                <w:rFonts w:ascii="Tahoma" w:eastAsia="Times New Roman" w:hAnsi="Tahoma" w:cs="Tahoma"/>
+                <w:color w:val="2E1308"/>
+                <w:sz w:val="24"/>
+                <w:szCs w:val="24"/>
+                <w:shd w:val="clear" w:color="auto" w:fill="FFFFFF"/>
+              </w:rPr>
+              <w:lastRenderedPageBreak/>
+              <w:t xml:space="preserve">They divided my garments </w:t>
+            </w:r>
+            <w:r>
+              <w:rPr>
+                <w:rFonts w:ascii="Tahoma" w:eastAsia="Times New Roman" w:hAnsi="Tahoma" w:cs="Tahoma"/>
+                <w:color w:val="2E1308"/>
+                <w:sz w:val="24"/>
+                <w:szCs w:val="24"/>
+                <w:shd w:val="clear" w:color="auto" w:fill="FFFFFF"/>
+              </w:rPr>
+              <w:lastRenderedPageBreak/>
+              <w:t>among themselves,</w:t>
             </w:r>
           </w:p>
           <w:p>
@@ -4440,13 +4805,14 @@
       <w:tr>
         <w:tc>
           <w:tcPr>
-            <w:tcW w:w="629" w:type="pct"/>
-          </w:tcPr>
-          <w:p>
-            <w:pPr>
-              <w:pStyle w:val="EnglishHangNoCoptic"/>
-            </w:pPr>
-            <w:r>
+            <w:tcW w:w="625" w:type="pct"/>
+          </w:tcPr>
+          <w:p>
+            <w:pPr>
+              <w:pStyle w:val="EnglishHangNoCoptic"/>
+            </w:pPr>
+            <w:r>
+              <w:lastRenderedPageBreak/>
               <w:t xml:space="preserve">20 But </w:t>
             </w:r>
             <w:r>
@@ -4476,7 +4842,7 @@
         </w:tc>
         <w:tc>
           <w:tcPr>
-            <w:tcW w:w="613" w:type="pct"/>
+            <w:tcW w:w="625" w:type="pct"/>
           </w:tcPr>
           <w:p>
             <w:pPr>
@@ -4500,33 +4866,45 @@
               <w:tab/>
               <w:t xml:space="preserve">attend to my </w:t>
             </w:r>
+            <w:r>
+              <w:t>aid!</w:t>
+            </w:r>
+          </w:p>
+          <w:p>
+            <w:pPr>
+              <w:pStyle w:val="EngIndEnd"/>
+            </w:pPr>
+          </w:p>
+        </w:tc>
+        <w:tc>
+          <w:tcPr>
+            <w:tcW w:w="625" w:type="pct"/>
+          </w:tcPr>
+          <w:p>
+            <w:r>
+              <w:t xml:space="preserve">19. But be not thou far from me, O </w:t>
+            </w:r>
+            <w:proofErr w:type="gramStart"/>
+            <w:r>
+              <w:t>Lord :</w:t>
+            </w:r>
+            <w:proofErr w:type="gramEnd"/>
+            <w:r>
+              <w:t xml:space="preserve"> thou art my </w:t>
+            </w:r>
             <w:proofErr w:type="spellStart"/>
             <w:r>
-              <w:t>defenc</w:t>
-            </w:r>
-            <w:r>
-              <w:t>e</w:t>
+              <w:t>succour</w:t>
             </w:r>
             <w:proofErr w:type="spellEnd"/>
             <w:r>
-              <w:t>.</w:t>
-            </w:r>
-          </w:p>
-          <w:p>
-            <w:pPr>
-              <w:pStyle w:val="EngIndEnd"/>
-            </w:pPr>
-          </w:p>
-        </w:tc>
-        <w:tc>
-          <w:tcPr>
-            <w:tcW w:w="626" w:type="pct"/>
-          </w:tcPr>
-          <w:p/>
-        </w:tc>
-        <w:tc>
-          <w:tcPr>
-            <w:tcW w:w="615" w:type="pct"/>
+              <w:t>, haste thee to help me.</w:t>
+            </w:r>
+          </w:p>
+        </w:tc>
+        <w:tc>
+          <w:tcPr>
+            <w:tcW w:w="625" w:type="pct"/>
           </w:tcPr>
           <w:p>
             <w:r>
@@ -4536,7 +4914,7 @@
         </w:tc>
         <w:tc>
           <w:tcPr>
-            <w:tcW w:w="621" w:type="pct"/>
+            <w:tcW w:w="625" w:type="pct"/>
           </w:tcPr>
           <w:p>
             <w:r>
@@ -4546,7 +4924,7 @@
         </w:tc>
         <w:tc>
           <w:tcPr>
-            <w:tcW w:w="632" w:type="pct"/>
+            <w:tcW w:w="625" w:type="pct"/>
           </w:tcPr>
           <w:p>
             <w:pPr>
@@ -4567,7 +4945,7 @@
         </w:tc>
         <w:tc>
           <w:tcPr>
-            <w:tcW w:w="632" w:type="pct"/>
+            <w:tcW w:w="625" w:type="pct"/>
           </w:tcPr>
           <w:p>
             <w:pPr>
@@ -4598,7 +4976,7 @@
         </w:tc>
         <w:tc>
           <w:tcPr>
-            <w:tcW w:w="632" w:type="pct"/>
+            <w:tcW w:w="625" w:type="pct"/>
           </w:tcPr>
           <w:p>
             <w:pPr>
@@ -4651,7 +5029,7 @@
       <w:tr>
         <w:tc>
           <w:tcPr>
-            <w:tcW w:w="629" w:type="pct"/>
+            <w:tcW w:w="625" w:type="pct"/>
           </w:tcPr>
           <w:p>
             <w:pPr>
@@ -4687,7 +5065,7 @@
         </w:tc>
         <w:tc>
           <w:tcPr>
-            <w:tcW w:w="613" w:type="pct"/>
+            <w:tcW w:w="625" w:type="pct"/>
           </w:tcPr>
           <w:p>
             <w:pPr>
@@ -4724,13 +5102,25 @@
         </w:tc>
         <w:tc>
           <w:tcPr>
-            <w:tcW w:w="626" w:type="pct"/>
-          </w:tcPr>
-          <w:p/>
-        </w:tc>
-        <w:tc>
-          <w:tcPr>
-            <w:tcW w:w="615" w:type="pct"/>
+            <w:tcW w:w="625" w:type="pct"/>
+          </w:tcPr>
+          <w:p>
+            <w:r>
+              <w:t xml:space="preserve">20. Deliver my soul from the </w:t>
+            </w:r>
+            <w:proofErr w:type="gramStart"/>
+            <w:r>
+              <w:t>sword :</w:t>
+            </w:r>
+            <w:proofErr w:type="gramEnd"/>
+            <w:r>
+              <w:t xml:space="preserve"> my darling from the power of the dog.</w:t>
+            </w:r>
+          </w:p>
+        </w:tc>
+        <w:tc>
+          <w:tcPr>
+            <w:tcW w:w="625" w:type="pct"/>
           </w:tcPr>
           <w:p>
             <w:r>
@@ -4740,7 +5130,7 @@
         </w:tc>
         <w:tc>
           <w:tcPr>
-            <w:tcW w:w="621" w:type="pct"/>
+            <w:tcW w:w="625" w:type="pct"/>
           </w:tcPr>
           <w:p>
             <w:r>
@@ -4750,7 +5140,7 @@
         </w:tc>
         <w:tc>
           <w:tcPr>
-            <w:tcW w:w="632" w:type="pct"/>
+            <w:tcW w:w="625" w:type="pct"/>
           </w:tcPr>
           <w:p>
             <w:pPr>
@@ -4771,7 +5161,7 @@
         </w:tc>
         <w:tc>
           <w:tcPr>
-            <w:tcW w:w="632" w:type="pct"/>
+            <w:tcW w:w="625" w:type="pct"/>
           </w:tcPr>
           <w:p>
             <w:pPr>
@@ -4812,7 +5202,7 @@
         </w:tc>
         <w:tc>
           <w:tcPr>
-            <w:tcW w:w="632" w:type="pct"/>
+            <w:tcW w:w="625" w:type="pct"/>
           </w:tcPr>
           <w:p>
             <w:pPr>
@@ -4865,7 +5255,7 @@
       <w:tr>
         <w:tc>
           <w:tcPr>
-            <w:tcW w:w="629" w:type="pct"/>
+            <w:tcW w:w="625" w:type="pct"/>
           </w:tcPr>
           <w:p>
             <w:pPr>
@@ -4892,7 +5282,7 @@
         </w:tc>
         <w:tc>
           <w:tcPr>
-            <w:tcW w:w="613" w:type="pct"/>
+            <w:tcW w:w="625" w:type="pct"/>
           </w:tcPr>
           <w:p>
             <w:pPr>
@@ -4943,13 +5333,25 @@
         </w:tc>
         <w:tc>
           <w:tcPr>
-            <w:tcW w:w="626" w:type="pct"/>
-          </w:tcPr>
-          <w:p/>
-        </w:tc>
-        <w:tc>
-          <w:tcPr>
-            <w:tcW w:w="615" w:type="pct"/>
+            <w:tcW w:w="625" w:type="pct"/>
+          </w:tcPr>
+          <w:p>
+            <w:r>
+              <w:t xml:space="preserve">21. Save me from the lion's </w:t>
+            </w:r>
+            <w:proofErr w:type="gramStart"/>
+            <w:r>
+              <w:t>mouth :</w:t>
+            </w:r>
+            <w:proofErr w:type="gramEnd"/>
+            <w:r>
+              <w:t xml:space="preserve"> thou hast heard me also from among the horns of the unicorns.</w:t>
+            </w:r>
+          </w:p>
+        </w:tc>
+        <w:tc>
+          <w:tcPr>
+            <w:tcW w:w="625" w:type="pct"/>
           </w:tcPr>
           <w:p>
             <w:r>
@@ -4959,7 +5361,7 @@
         </w:tc>
         <w:tc>
           <w:tcPr>
-            <w:tcW w:w="621" w:type="pct"/>
+            <w:tcW w:w="625" w:type="pct"/>
           </w:tcPr>
           <w:p>
             <w:r>
@@ -4969,7 +5371,7 @@
         </w:tc>
         <w:tc>
           <w:tcPr>
-            <w:tcW w:w="632" w:type="pct"/>
+            <w:tcW w:w="625" w:type="pct"/>
           </w:tcPr>
           <w:p>
             <w:pPr>
@@ -4990,7 +5392,7 @@
         </w:tc>
         <w:tc>
           <w:tcPr>
-            <w:tcW w:w="632" w:type="pct"/>
+            <w:tcW w:w="625" w:type="pct"/>
           </w:tcPr>
           <w:p>
             <w:pPr>
@@ -5043,7 +5445,7 @@
         </w:tc>
         <w:tc>
           <w:tcPr>
-            <w:tcW w:w="632" w:type="pct"/>
+            <w:tcW w:w="625" w:type="pct"/>
           </w:tcPr>
           <w:p>
             <w:pPr>
@@ -5096,7 +5498,7 @@
       <w:tr>
         <w:tc>
           <w:tcPr>
-            <w:tcW w:w="629" w:type="pct"/>
+            <w:tcW w:w="625" w:type="pct"/>
           </w:tcPr>
           <w:p>
             <w:pPr>
@@ -5118,154 +5520,166 @@
             </w:pPr>
             <w:r>
               <w:tab/>
-              <w:t xml:space="preserve">in the midst of the Church I </w:t>
-            </w:r>
+              <w:t xml:space="preserve">in the midst of the Church I will praise </w:t>
+            </w:r>
+            <w:r>
+              <w:t>You</w:t>
+            </w:r>
+            <w:r>
+              <w:t>.</w:t>
+            </w:r>
+            <w:r>
+              <w:rPr>
+                <w:rStyle w:val="FootnoteReference"/>
+              </w:rPr>
+              <w:footnoteReference w:id="17"/>
+            </w:r>
+          </w:p>
+          <w:p>
+            <w:pPr>
+              <w:pStyle w:val="EnglishHangNoCoptic"/>
+            </w:pPr>
+          </w:p>
+        </w:tc>
+        <w:tc>
+          <w:tcPr>
+            <w:tcW w:w="625" w:type="pct"/>
+          </w:tcPr>
+          <w:p>
+            <w:pPr>
+              <w:pStyle w:val="EnglishHangNoCoptic"/>
+            </w:pPr>
+            <w:r>
+              <w:t xml:space="preserve">23 I will declare </w:t>
+            </w:r>
+            <w:r>
+              <w:t>Your N</w:t>
+            </w:r>
+            <w:r>
+              <w:t xml:space="preserve">ame to my </w:t>
+            </w:r>
+            <w:r>
+              <w:t>Brethren</w:t>
+            </w:r>
+            <w:r>
+              <w:t>;</w:t>
+            </w:r>
+          </w:p>
+          <w:p>
+            <w:pPr>
+              <w:pStyle w:val="EnglishHangEndNoCoptic"/>
+            </w:pPr>
+            <w:r>
+              <w:tab/>
+            </w:r>
+            <w:r>
+              <w:t xml:space="preserve">I will praise You </w:t>
+            </w:r>
+            <w:r>
+              <w:t>in the midst of the Church.</w:t>
+            </w:r>
+            <w:r>
+              <w:rPr>
+                <w:rStyle w:val="FootnoteReference"/>
+              </w:rPr>
+              <w:footnoteReference w:id="18"/>
+            </w:r>
+          </w:p>
+          <w:p>
+            <w:pPr>
+              <w:pStyle w:val="EngIndEnd"/>
+            </w:pPr>
+          </w:p>
+        </w:tc>
+        <w:tc>
+          <w:tcPr>
+            <w:tcW w:w="625" w:type="pct"/>
+          </w:tcPr>
+          <w:p>
             <w:r>
               <w:lastRenderedPageBreak/>
-              <w:t xml:space="preserve">will praise </w:t>
-            </w:r>
-            <w:r>
-              <w:t>You</w:t>
-            </w:r>
-            <w:r>
-              <w:t>.</w:t>
-            </w:r>
-            <w:r>
-              <w:rPr>
-                <w:rStyle w:val="FootnoteReference"/>
-              </w:rPr>
-              <w:footnoteReference w:id="17"/>
-            </w:r>
-          </w:p>
-          <w:p>
-            <w:pPr>
-              <w:pStyle w:val="EnglishHangNoCoptic"/>
-            </w:pPr>
-          </w:p>
-        </w:tc>
-        <w:tc>
-          <w:tcPr>
-            <w:tcW w:w="613" w:type="pct"/>
-          </w:tcPr>
-          <w:p>
-            <w:pPr>
-              <w:pStyle w:val="EnglishHangNoCoptic"/>
-            </w:pPr>
+              <w:t xml:space="preserve">22. I will declare thy Name unto my </w:t>
+            </w:r>
+            <w:proofErr w:type="gramStart"/>
+            <w:r>
+              <w:t>brethren :</w:t>
+            </w:r>
+            <w:proofErr w:type="gramEnd"/>
+            <w:r>
+              <w:t xml:space="preserve"> in the midst of the congregation will I praise thee.</w:t>
+            </w:r>
+          </w:p>
+        </w:tc>
+        <w:tc>
+          <w:tcPr>
+            <w:tcW w:w="625" w:type="pct"/>
+          </w:tcPr>
+          <w:p>
+            <w:r>
+              <w:t xml:space="preserve">I will declare Thy Name unto my brethren, </w:t>
+            </w:r>
+            <w:proofErr w:type="gramStart"/>
+            <w:r>
+              <w:t>in the midst of</w:t>
+            </w:r>
+            <w:proofErr w:type="gramEnd"/>
+            <w:r>
+              <w:t xml:space="preserve"> the church will I hymn Thee.</w:t>
+            </w:r>
+          </w:p>
+        </w:tc>
+        <w:tc>
+          <w:tcPr>
+            <w:tcW w:w="625" w:type="pct"/>
+          </w:tcPr>
+          <w:p>
+            <w:r>
+              <w:t>I will declare Thy Name unto my brethren; in the midst of the church will I sing of Thee.</w:t>
+            </w:r>
+          </w:p>
+        </w:tc>
+        <w:tc>
+          <w:tcPr>
+            <w:tcW w:w="625" w:type="pct"/>
+          </w:tcPr>
+          <w:p>
+            <w:pPr>
+              <w:pStyle w:val="EngIndEnd"/>
+            </w:pPr>
+            <w:r>
+              <w:t xml:space="preserve">I will tell of your name </w:t>
+            </w:r>
+            <w:r>
+              <w:t>to</w:t>
+            </w:r>
+            <w:r>
+              <w:t xml:space="preserve"> my kindred;</w:t>
+            </w:r>
+          </w:p>
+          <w:p>
+            <w:pPr>
+              <w:pStyle w:val="EngIndEnd"/>
+            </w:pPr>
+            <w:r>
+              <w:t xml:space="preserve">in the </w:t>
+            </w:r>
+            <w:proofErr w:type="spellStart"/>
+            <w:r>
+              <w:t>midstof</w:t>
+            </w:r>
+            <w:proofErr w:type="spellEnd"/>
+            <w:r>
+              <w:t xml:space="preserve"> an assembly I will </w:t>
+            </w:r>
             <w:r>
               <w:lastRenderedPageBreak/>
-              <w:t xml:space="preserve">23 I will declare </w:t>
-            </w:r>
-            <w:r>
-              <w:t>Your N</w:t>
-            </w:r>
-            <w:r>
-              <w:t xml:space="preserve">ame to my </w:t>
-            </w:r>
-            <w:r>
-              <w:t>Brethren</w:t>
-            </w:r>
-            <w:r>
-              <w:t>;</w:t>
-            </w:r>
-          </w:p>
-          <w:p>
-            <w:pPr>
-              <w:pStyle w:val="EnglishHangEndNoCoptic"/>
-            </w:pPr>
-            <w:r>
-              <w:tab/>
-            </w:r>
-            <w:r>
-              <w:t xml:space="preserve">I will praise You </w:t>
-            </w:r>
-            <w:r>
-              <w:t xml:space="preserve">in the midst </w:t>
-            </w:r>
-            <w:r>
-              <w:lastRenderedPageBreak/>
-              <w:t>of the Church.</w:t>
-            </w:r>
-            <w:r>
-              <w:rPr>
-                <w:rStyle w:val="FootnoteReference"/>
-              </w:rPr>
-              <w:footnoteReference w:id="18"/>
-            </w:r>
-          </w:p>
-          <w:p>
-            <w:pPr>
-              <w:pStyle w:val="EngIndEnd"/>
-            </w:pPr>
-          </w:p>
-        </w:tc>
-        <w:tc>
-          <w:tcPr>
-            <w:tcW w:w="626" w:type="pct"/>
-          </w:tcPr>
-          <w:p/>
-        </w:tc>
-        <w:tc>
-          <w:tcPr>
-            <w:tcW w:w="615" w:type="pct"/>
-          </w:tcPr>
-          <w:p>
-            <w:r>
-              <w:t>I will declare Thy Name unto my brethren, in the midst of the church will I hymn Thee.</w:t>
-            </w:r>
-          </w:p>
-        </w:tc>
-        <w:tc>
-          <w:tcPr>
-            <w:tcW w:w="621" w:type="pct"/>
-          </w:tcPr>
-          <w:p>
-            <w:r>
-              <w:t>I will declare Thy Name unto my brethren; in the midst of the church will I sing of Thee.</w:t>
-            </w:r>
-          </w:p>
-        </w:tc>
-        <w:tc>
-          <w:tcPr>
-            <w:tcW w:w="632" w:type="pct"/>
-          </w:tcPr>
-          <w:p>
-            <w:pPr>
-              <w:pStyle w:val="EngIndEnd"/>
-            </w:pPr>
-            <w:r>
-              <w:t xml:space="preserve">I will tell of your name </w:t>
-            </w:r>
-            <w:r>
-              <w:t>to</w:t>
-            </w:r>
-            <w:r>
-              <w:t xml:space="preserve"> my </w:t>
-            </w:r>
-            <w:r>
-              <w:lastRenderedPageBreak/>
-              <w:t>kindred;</w:t>
-            </w:r>
-          </w:p>
-          <w:p>
-            <w:pPr>
-              <w:pStyle w:val="EngIndEnd"/>
-            </w:pPr>
-            <w:r>
-              <w:t xml:space="preserve">in the </w:t>
-            </w:r>
-            <w:proofErr w:type="spellStart"/>
-            <w:r>
-              <w:t>midstof</w:t>
-            </w:r>
-            <w:proofErr w:type="spellEnd"/>
-            <w:r>
-              <w:t xml:space="preserve"> an assembly I will sing a hymn to you:</w:t>
-            </w:r>
-          </w:p>
-        </w:tc>
-        <w:tc>
-          <w:tcPr>
-            <w:tcW w:w="632" w:type="pct"/>
+              <w:t>sing a hymn to you:</w:t>
+            </w:r>
+          </w:p>
+        </w:tc>
+        <w:tc>
+          <w:tcPr>
+            <w:tcW w:w="625" w:type="pct"/>
           </w:tcPr>
           <w:p>
             <w:pPr>
@@ -5297,29 +5711,28 @@
         </w:tc>
         <w:tc>
           <w:tcPr>
-            <w:tcW w:w="632" w:type="pct"/>
-          </w:tcPr>
-          <w:p>
-            <w:pPr>
-              <w:spacing w:line="240" w:lineRule="auto"/>
-              <w:jc w:val="left"/>
-              <w:rPr>
-                <w:rFonts w:ascii="Tahoma" w:eastAsia="Times New Roman" w:hAnsi="Tahoma" w:cs="Tahoma"/>
-                <w:color w:val="2E1308"/>
-                <w:sz w:val="24"/>
-                <w:szCs w:val="24"/>
-                <w:shd w:val="clear" w:color="auto" w:fill="FFFFFF"/>
-              </w:rPr>
-            </w:pPr>
-            <w:r>
-              <w:rPr>
-                <w:rFonts w:ascii="Tahoma" w:eastAsia="Times New Roman" w:hAnsi="Tahoma" w:cs="Tahoma"/>
-                <w:color w:val="2E1308"/>
-                <w:sz w:val="24"/>
-                <w:szCs w:val="24"/>
-                <w:shd w:val="clear" w:color="auto" w:fill="FFFFFF"/>
-              </w:rPr>
-              <w:lastRenderedPageBreak/>
+            <w:tcW w:w="625" w:type="pct"/>
+          </w:tcPr>
+          <w:p>
+            <w:pPr>
+              <w:spacing w:line="240" w:lineRule="auto"/>
+              <w:jc w:val="left"/>
+              <w:rPr>
+                <w:rFonts w:ascii="Tahoma" w:eastAsia="Times New Roman" w:hAnsi="Tahoma" w:cs="Tahoma"/>
+                <w:color w:val="2E1308"/>
+                <w:sz w:val="24"/>
+                <w:szCs w:val="24"/>
+                <w:shd w:val="clear" w:color="auto" w:fill="FFFFFF"/>
+              </w:rPr>
+            </w:pPr>
+            <w:r>
+              <w:rPr>
+                <w:rFonts w:ascii="Tahoma" w:eastAsia="Times New Roman" w:hAnsi="Tahoma" w:cs="Tahoma"/>
+                <w:color w:val="2E1308"/>
+                <w:sz w:val="24"/>
+                <w:szCs w:val="24"/>
+                <w:shd w:val="clear" w:color="auto" w:fill="FFFFFF"/>
+              </w:rPr>
               <w:t>I will declare Your name to my brethren;</w:t>
             </w:r>
           </w:p>
@@ -5343,18 +5756,7 @@
                 <w:szCs w:val="24"/>
                 <w:shd w:val="clear" w:color="auto" w:fill="FFFFFF"/>
               </w:rPr>
-              <w:t xml:space="preserve">In the midst of the church I will </w:t>
-            </w:r>
-            <w:r>
-              <w:rPr>
-                <w:rFonts w:ascii="Tahoma" w:eastAsia="Times New Roman" w:hAnsi="Tahoma" w:cs="Tahoma"/>
-                <w:color w:val="2E1308"/>
-                <w:sz w:val="24"/>
-                <w:szCs w:val="24"/>
-                <w:shd w:val="clear" w:color="auto" w:fill="FFFFFF"/>
-              </w:rPr>
-              <w:lastRenderedPageBreak/>
-              <w:t>sing to You.</w:t>
+              <w:t>In the midst of the church I will sing to You.</w:t>
             </w:r>
           </w:p>
         </w:tc>
@@ -5362,7 +5764,7 @@
       <w:tr>
         <w:tc>
           <w:tcPr>
-            <w:tcW w:w="629" w:type="pct"/>
+            <w:tcW w:w="625" w:type="pct"/>
           </w:tcPr>
           <w:p>
             <w:pPr>
@@ -5400,7 +5802,7 @@
         </w:tc>
         <w:tc>
           <w:tcPr>
-            <w:tcW w:w="613" w:type="pct"/>
+            <w:tcW w:w="625" w:type="pct"/>
           </w:tcPr>
           <w:p>
             <w:pPr>
@@ -5436,13 +5838,25 @@
         </w:tc>
         <w:tc>
           <w:tcPr>
-            <w:tcW w:w="626" w:type="pct"/>
-          </w:tcPr>
-          <w:p/>
-        </w:tc>
-        <w:tc>
-          <w:tcPr>
-            <w:tcW w:w="615" w:type="pct"/>
+            <w:tcW w:w="625" w:type="pct"/>
+          </w:tcPr>
+          <w:p>
+            <w:r>
+              <w:t xml:space="preserve">23. O praise the Lord, ye that fear </w:t>
+            </w:r>
+            <w:proofErr w:type="gramStart"/>
+            <w:r>
+              <w:t>him :</w:t>
+            </w:r>
+            <w:proofErr w:type="gramEnd"/>
+            <w:r>
+              <w:t xml:space="preserve"> magnify him, all ye of the seed of Jacob, and fear him, all ye seed of Israel.</w:t>
+            </w:r>
+          </w:p>
+        </w:tc>
+        <w:tc>
+          <w:tcPr>
+            <w:tcW w:w="625" w:type="pct"/>
           </w:tcPr>
           <w:p>
             <w:r>
@@ -5452,7 +5866,7 @@
         </w:tc>
         <w:tc>
           <w:tcPr>
-            <w:tcW w:w="621" w:type="pct"/>
+            <w:tcW w:w="625" w:type="pct"/>
           </w:tcPr>
           <w:p>
             <w:r>
@@ -5462,7 +5876,7 @@
         </w:tc>
         <w:tc>
           <w:tcPr>
-            <w:tcW w:w="632" w:type="pct"/>
+            <w:tcW w:w="625" w:type="pct"/>
           </w:tcPr>
           <w:p>
             <w:pPr>
@@ -5499,7 +5913,7 @@
         </w:tc>
         <w:tc>
           <w:tcPr>
-            <w:tcW w:w="632" w:type="pct"/>
+            <w:tcW w:w="625" w:type="pct"/>
           </w:tcPr>
           <w:p>
             <w:pPr>
@@ -5530,7 +5944,7 @@
         </w:tc>
         <w:tc>
           <w:tcPr>
-            <w:tcW w:w="632" w:type="pct"/>
+            <w:tcW w:w="625" w:type="pct"/>
           </w:tcPr>
           <w:p>
             <w:pPr>
@@ -5606,7 +6020,7 @@
       <w:tr>
         <w:tc>
           <w:tcPr>
-            <w:tcW w:w="629" w:type="pct"/>
+            <w:tcW w:w="625" w:type="pct"/>
           </w:tcPr>
           <w:p>
             <w:pPr>
@@ -5642,7 +6056,7 @@
         </w:tc>
         <w:tc>
           <w:tcPr>
-            <w:tcW w:w="613" w:type="pct"/>
+            <w:tcW w:w="625" w:type="pct"/>
           </w:tcPr>
           <w:p>
             <w:pPr>
@@ -5678,13 +6092,25 @@
         </w:tc>
         <w:tc>
           <w:tcPr>
-            <w:tcW w:w="626" w:type="pct"/>
-          </w:tcPr>
-          <w:p/>
-        </w:tc>
-        <w:tc>
-          <w:tcPr>
-            <w:tcW w:w="615" w:type="pct"/>
+            <w:tcW w:w="625" w:type="pct"/>
+          </w:tcPr>
+          <w:p>
+            <w:r>
+              <w:t xml:space="preserve">24. For he hath not despised, nor abhorred, the low estate of the </w:t>
+            </w:r>
+            <w:proofErr w:type="gramStart"/>
+            <w:r>
+              <w:t>poor :</w:t>
+            </w:r>
+            <w:proofErr w:type="gramEnd"/>
+            <w:r>
+              <w:t xml:space="preserve"> he hath not hid his face from him, but when he called unto him he heard him.</w:t>
+            </w:r>
+          </w:p>
+        </w:tc>
+        <w:tc>
+          <w:tcPr>
+            <w:tcW w:w="625" w:type="pct"/>
           </w:tcPr>
           <w:p>
             <w:r>
@@ -5702,7 +6128,7 @@
         </w:tc>
         <w:tc>
           <w:tcPr>
-            <w:tcW w:w="621" w:type="pct"/>
+            <w:tcW w:w="625" w:type="pct"/>
           </w:tcPr>
           <w:p>
             <w:r>
@@ -5712,7 +6138,7 @@
         </w:tc>
         <w:tc>
           <w:tcPr>
-            <w:tcW w:w="632" w:type="pct"/>
+            <w:tcW w:w="625" w:type="pct"/>
           </w:tcPr>
           <w:p>
             <w:pPr>
@@ -5741,7 +6167,7 @@
         </w:tc>
         <w:tc>
           <w:tcPr>
-            <w:tcW w:w="632" w:type="pct"/>
+            <w:tcW w:w="625" w:type="pct"/>
           </w:tcPr>
           <w:p>
             <w:pPr>
@@ -5782,7 +6208,7 @@
         </w:tc>
         <w:tc>
           <w:tcPr>
-            <w:tcW w:w="632" w:type="pct"/>
+            <w:tcW w:w="625" w:type="pct"/>
           </w:tcPr>
           <w:p>
             <w:pPr>
@@ -5878,7 +6304,7 @@
       <w:tr>
         <w:tc>
           <w:tcPr>
-            <w:tcW w:w="629" w:type="pct"/>
+            <w:tcW w:w="625" w:type="pct"/>
           </w:tcPr>
           <w:p>
             <w:pPr>
@@ -5926,14 +6352,13 @@
         </w:tc>
         <w:tc>
           <w:tcPr>
-            <w:tcW w:w="613" w:type="pct"/>
-          </w:tcPr>
-          <w:p>
-            <w:pPr>
-              <w:pStyle w:val="EnglishHangNoCoptic"/>
-            </w:pPr>
-            <w:r>
-              <w:lastRenderedPageBreak/>
+            <w:tcW w:w="625" w:type="pct"/>
+          </w:tcPr>
+          <w:p>
+            <w:pPr>
+              <w:pStyle w:val="EnglishHangNoCoptic"/>
+            </w:pPr>
+            <w:r>
               <w:t xml:space="preserve">26 From </w:t>
             </w:r>
             <w:r>
@@ -5996,13 +6421,25 @@
         </w:tc>
         <w:tc>
           <w:tcPr>
-            <w:tcW w:w="626" w:type="pct"/>
-          </w:tcPr>
-          <w:p/>
-        </w:tc>
-        <w:tc>
-          <w:tcPr>
-            <w:tcW w:w="615" w:type="pct"/>
+            <w:tcW w:w="625" w:type="pct"/>
+          </w:tcPr>
+          <w:p>
+            <w:r>
+              <w:t xml:space="preserve">25. My praise is of thee in the great </w:t>
+            </w:r>
+            <w:proofErr w:type="gramStart"/>
+            <w:r>
+              <w:t>congregation :</w:t>
+            </w:r>
+            <w:proofErr w:type="gramEnd"/>
+            <w:r>
+              <w:t xml:space="preserve"> my vows will I perform in the sight of them that fear him.</w:t>
+            </w:r>
+          </w:p>
+        </w:tc>
+        <w:tc>
+          <w:tcPr>
+            <w:tcW w:w="625" w:type="pct"/>
           </w:tcPr>
           <w:p>
             <w:r>
@@ -6012,7 +6449,7 @@
         </w:tc>
         <w:tc>
           <w:tcPr>
-            <w:tcW w:w="621" w:type="pct"/>
+            <w:tcW w:w="625" w:type="pct"/>
           </w:tcPr>
           <w:p>
             <w:r>
@@ -6022,7 +6459,7 @@
         </w:tc>
         <w:tc>
           <w:tcPr>
-            <w:tcW w:w="632" w:type="pct"/>
+            <w:tcW w:w="625" w:type="pct"/>
           </w:tcPr>
           <w:p>
             <w:pPr>
@@ -6037,17 +6474,13 @@
               <w:pStyle w:val="EngIndEnd"/>
             </w:pPr>
             <w:r>
-              <w:t xml:space="preserve">My vows I will pay before those </w:t>
-            </w:r>
-            <w:r>
-              <w:lastRenderedPageBreak/>
-              <w:t>who fear him.</w:t>
-            </w:r>
-          </w:p>
-        </w:tc>
-        <w:tc>
-          <w:tcPr>
-            <w:tcW w:w="632" w:type="pct"/>
+              <w:t>My vows I will pay before those who fear him.</w:t>
+            </w:r>
+          </w:p>
+        </w:tc>
+        <w:tc>
+          <w:tcPr>
+            <w:tcW w:w="625" w:type="pct"/>
           </w:tcPr>
           <w:p>
             <w:pPr>
@@ -6067,7 +6500,6 @@
                 <w:szCs w:val="24"/>
                 <w:shd w:val="clear" w:color="auto" w:fill="FFFFFF"/>
               </w:rPr>
-              <w:lastRenderedPageBreak/>
               <w:t>My praise is of thee in the great congregation: I will pay my vows before them that fear him.</w:t>
             </w:r>
           </w:p>
@@ -6079,7 +6511,7 @@
         </w:tc>
         <w:tc>
           <w:tcPr>
-            <w:tcW w:w="632" w:type="pct"/>
+            <w:tcW w:w="625" w:type="pct"/>
           </w:tcPr>
           <w:p>
             <w:pPr>
@@ -6132,7 +6564,44 @@
       <w:tr>
         <w:tc>
           <w:tcPr>
-            <w:tcW w:w="629" w:type="pct"/>
+            <w:tcW w:w="625" w:type="pct"/>
+          </w:tcPr>
+          <w:p>
+            <w:pPr>
+              <w:pStyle w:val="EnglishHangNoCoptic"/>
+            </w:pPr>
+            <w:r>
+              <w:t>27 The poor shall eat and be satisfied,</w:t>
+            </w:r>
+          </w:p>
+          <w:p>
+            <w:pPr>
+              <w:pStyle w:val="EnglishHangNoCoptic"/>
+            </w:pPr>
+            <w:r>
+              <w:lastRenderedPageBreak/>
+              <w:tab/>
+              <w:t>and those who seek the Lord will praise Him.</w:t>
+            </w:r>
+          </w:p>
+          <w:p>
+            <w:pPr>
+              <w:pStyle w:val="EnglishHangEndNoCoptic"/>
+            </w:pPr>
+            <w:r>
+              <w:tab/>
+              <w:t>Their hearts will live for ever.</w:t>
+            </w:r>
+          </w:p>
+          <w:p>
+            <w:pPr>
+              <w:pStyle w:val="EnglishHangNoCoptic"/>
+            </w:pPr>
+          </w:p>
+        </w:tc>
+        <w:tc>
+          <w:tcPr>
+            <w:tcW w:w="625" w:type="pct"/>
           </w:tcPr>
           <w:p>
             <w:pPr>
@@ -6148,42 +6617,7 @@
               <w:pStyle w:val="EnglishHangNoCoptic"/>
             </w:pPr>
             <w:r>
-              <w:tab/>
-              <w:t>and those who seek the Lord will praise Him.</w:t>
-            </w:r>
-          </w:p>
-          <w:p>
-            <w:pPr>
-              <w:pStyle w:val="EnglishHangEndNoCoptic"/>
-            </w:pPr>
-            <w:r>
-              <w:tab/>
-              <w:t>Their hearts will live for ever.</w:t>
-            </w:r>
-          </w:p>
-          <w:p>
-            <w:pPr>
-              <w:pStyle w:val="EnglishHangNoCoptic"/>
-            </w:pPr>
-          </w:p>
-        </w:tc>
-        <w:tc>
-          <w:tcPr>
-            <w:tcW w:w="613" w:type="pct"/>
-          </w:tcPr>
-          <w:p>
-            <w:pPr>
-              <w:pStyle w:val="EnglishHangNoCoptic"/>
-            </w:pPr>
-            <w:r>
-              <w:t>27 The poor shall eat and be satisfied,</w:t>
-            </w:r>
-          </w:p>
-          <w:p>
-            <w:pPr>
-              <w:pStyle w:val="EnglishHangNoCoptic"/>
-            </w:pPr>
-            <w:r>
+              <w:lastRenderedPageBreak/>
               <w:tab/>
               <w:t>and those wh</w:t>
             </w:r>
@@ -6217,40 +6651,80 @@
         </w:tc>
         <w:tc>
           <w:tcPr>
-            <w:tcW w:w="626" w:type="pct"/>
-          </w:tcPr>
-          <w:p/>
-        </w:tc>
-        <w:tc>
-          <w:tcPr>
-            <w:tcW w:w="615" w:type="pct"/>
-          </w:tcPr>
-          <w:p>
-            <w:r>
-              <w:t>The poor shall eat and be filled, and they that seek the Lord shall live for ever and ever.</w:t>
-            </w:r>
-          </w:p>
-        </w:tc>
-        <w:tc>
-          <w:tcPr>
-            <w:tcW w:w="621" w:type="pct"/>
-          </w:tcPr>
-          <w:p>
-            <w:r>
-              <w:t>The poor shall eat, and be satisfied, and they that seek after the Lord shall praise Him; their hearts shall live for ever and ever.</w:t>
-            </w:r>
-          </w:p>
-        </w:tc>
-        <w:tc>
-          <w:tcPr>
-            <w:tcW w:w="632" w:type="pct"/>
-          </w:tcPr>
-          <w:p>
-            <w:pPr>
-              <w:pStyle w:val="EngIndEnd"/>
-            </w:pPr>
-            <w:r>
-              <w:t>The needy shall eat and be satisfied,</w:t>
+            <w:tcW w:w="625" w:type="pct"/>
+          </w:tcPr>
+          <w:p>
+            <w:r>
+              <w:lastRenderedPageBreak/>
+              <w:t xml:space="preserve">26. The poor shall eat and be </w:t>
+            </w:r>
+            <w:proofErr w:type="gramStart"/>
+            <w:r>
+              <w:t xml:space="preserve">satisfied </w:t>
+            </w:r>
+            <w:r>
+              <w:lastRenderedPageBreak/>
+              <w:t>:</w:t>
+            </w:r>
+            <w:proofErr w:type="gramEnd"/>
+            <w:r>
+              <w:t xml:space="preserve"> they that seek after the Lord shall praise him; your heart shall live </w:t>
+            </w:r>
+            <w:proofErr w:type="spellStart"/>
+            <w:r>
+              <w:t>for ever</w:t>
+            </w:r>
+            <w:proofErr w:type="spellEnd"/>
+            <w:r>
+              <w:t>.</w:t>
+            </w:r>
+          </w:p>
+        </w:tc>
+        <w:tc>
+          <w:tcPr>
+            <w:tcW w:w="625" w:type="pct"/>
+          </w:tcPr>
+          <w:p>
+            <w:r>
+              <w:lastRenderedPageBreak/>
+              <w:t xml:space="preserve">The poor shall eat and be filled, and </w:t>
+            </w:r>
+            <w:r>
+              <w:lastRenderedPageBreak/>
+              <w:t>they that seek the Lord shall live for ever and ever.</w:t>
+            </w:r>
+          </w:p>
+        </w:tc>
+        <w:tc>
+          <w:tcPr>
+            <w:tcW w:w="625" w:type="pct"/>
+          </w:tcPr>
+          <w:p>
+            <w:r>
+              <w:lastRenderedPageBreak/>
+              <w:t xml:space="preserve">The poor shall eat, and be satisfied, </w:t>
+            </w:r>
+            <w:r>
+              <w:lastRenderedPageBreak/>
+              <w:t>and they that seek after the Lord shall praise Him; their hearts shall live for ever and ever.</w:t>
+            </w:r>
+          </w:p>
+        </w:tc>
+        <w:tc>
+          <w:tcPr>
+            <w:tcW w:w="625" w:type="pct"/>
+          </w:tcPr>
+          <w:p>
+            <w:pPr>
+              <w:pStyle w:val="EngIndEnd"/>
+            </w:pPr>
+            <w:r>
+              <w:lastRenderedPageBreak/>
+              <w:t xml:space="preserve">The needy shall eat and be </w:t>
+            </w:r>
+            <w:r>
+              <w:lastRenderedPageBreak/>
+              <w:t>satisfied,</w:t>
             </w:r>
           </w:p>
           <w:p>
@@ -6272,7 +6746,7 @@
         </w:tc>
         <w:tc>
           <w:tcPr>
-            <w:tcW w:w="632" w:type="pct"/>
+            <w:tcW w:w="625" w:type="pct"/>
           </w:tcPr>
           <w:p>
             <w:pPr>
@@ -6292,40 +6766,64 @@
                 <w:szCs w:val="24"/>
                 <w:shd w:val="clear" w:color="auto" w:fill="FFFFFF"/>
               </w:rPr>
-              <w:t>The poor shall eat and be satisfied; and they shall praise the Lord that seek him: their heart shall live for ever. </w:t>
-            </w:r>
-          </w:p>
-          <w:p>
-            <w:pPr>
-              <w:pStyle w:val="EngIndEnd"/>
-            </w:pPr>
-          </w:p>
-        </w:tc>
-        <w:tc>
-          <w:tcPr>
-            <w:tcW w:w="632" w:type="pct"/>
-          </w:tcPr>
-          <w:p>
-            <w:pPr>
-              <w:spacing w:line="240" w:lineRule="auto"/>
-              <w:jc w:val="left"/>
-              <w:rPr>
-                <w:rFonts w:ascii="Tahoma" w:eastAsia="Times New Roman" w:hAnsi="Tahoma" w:cs="Tahoma"/>
-                <w:color w:val="2E1308"/>
-                <w:sz w:val="24"/>
-                <w:szCs w:val="24"/>
-                <w:shd w:val="clear" w:color="auto" w:fill="FFFFFF"/>
-              </w:rPr>
-            </w:pPr>
-            <w:r>
-              <w:rPr>
-                <w:rFonts w:ascii="Tahoma" w:eastAsia="Times New Roman" w:hAnsi="Tahoma" w:cs="Tahoma"/>
-                <w:color w:val="2E1308"/>
-                <w:sz w:val="24"/>
-                <w:szCs w:val="24"/>
-                <w:shd w:val="clear" w:color="auto" w:fill="FFFFFF"/>
-              </w:rPr>
-              <w:t>The poor shall eat and be well-filled,</w:t>
+              <w:lastRenderedPageBreak/>
+              <w:t xml:space="preserve">The poor shall eat and be </w:t>
+            </w:r>
+            <w:r>
+              <w:rPr>
+                <w:rFonts w:ascii="Tahoma" w:eastAsia="Times New Roman" w:hAnsi="Tahoma" w:cs="Tahoma"/>
+                <w:color w:val="2E1308"/>
+                <w:sz w:val="24"/>
+                <w:szCs w:val="24"/>
+                <w:shd w:val="clear" w:color="auto" w:fill="FFFFFF"/>
+              </w:rPr>
+              <w:lastRenderedPageBreak/>
+              <w:t>satisfied; and they shall praise the Lord that seek him: their heart shall live for ever. </w:t>
+            </w:r>
+          </w:p>
+          <w:p>
+            <w:pPr>
+              <w:pStyle w:val="EngIndEnd"/>
+            </w:pPr>
+          </w:p>
+        </w:tc>
+        <w:tc>
+          <w:tcPr>
+            <w:tcW w:w="625" w:type="pct"/>
+          </w:tcPr>
+          <w:p>
+            <w:pPr>
+              <w:spacing w:line="240" w:lineRule="auto"/>
+              <w:jc w:val="left"/>
+              <w:rPr>
+                <w:rFonts w:ascii="Tahoma" w:eastAsia="Times New Roman" w:hAnsi="Tahoma" w:cs="Tahoma"/>
+                <w:color w:val="2E1308"/>
+                <w:sz w:val="24"/>
+                <w:szCs w:val="24"/>
+                <w:shd w:val="clear" w:color="auto" w:fill="FFFFFF"/>
+              </w:rPr>
+            </w:pPr>
+            <w:r>
+              <w:rPr>
+                <w:rFonts w:ascii="Tahoma" w:eastAsia="Times New Roman" w:hAnsi="Tahoma" w:cs="Tahoma"/>
+                <w:color w:val="2E1308"/>
+                <w:sz w:val="24"/>
+                <w:szCs w:val="24"/>
+                <w:shd w:val="clear" w:color="auto" w:fill="FFFFFF"/>
+              </w:rPr>
+              <w:lastRenderedPageBreak/>
+              <w:t>The poor shall eat and be well-</w:t>
+            </w:r>
+            <w:r>
+              <w:rPr>
+                <w:rFonts w:ascii="Tahoma" w:eastAsia="Times New Roman" w:hAnsi="Tahoma" w:cs="Tahoma"/>
+                <w:color w:val="2E1308"/>
+                <w:sz w:val="24"/>
+                <w:szCs w:val="24"/>
+                <w:shd w:val="clear" w:color="auto" w:fill="FFFFFF"/>
+              </w:rPr>
+              <w:lastRenderedPageBreak/>
+              <w:t>filled,</w:t>
             </w:r>
           </w:p>
           <w:p>
@@ -6379,13 +6877,14 @@
       <w:tr>
         <w:tc>
           <w:tcPr>
-            <w:tcW w:w="629" w:type="pct"/>
-          </w:tcPr>
-          <w:p>
-            <w:pPr>
-              <w:pStyle w:val="EnglishHangNoCoptic"/>
-            </w:pPr>
-            <w:r>
+            <w:tcW w:w="625" w:type="pct"/>
+          </w:tcPr>
+          <w:p>
+            <w:pPr>
+              <w:pStyle w:val="EnglishHangNoCoptic"/>
+            </w:pPr>
+            <w:r>
+              <w:lastRenderedPageBreak/>
               <w:t>28 All the ends of the earth will remember</w:t>
             </w:r>
           </w:p>
@@ -6424,7 +6923,7 @@
         </w:tc>
         <w:tc>
           <w:tcPr>
-            <w:tcW w:w="613" w:type="pct"/>
+            <w:tcW w:w="625" w:type="pct"/>
           </w:tcPr>
           <w:p>
             <w:pPr>
@@ -6472,49 +6971,45 @@
         </w:tc>
         <w:tc>
           <w:tcPr>
-            <w:tcW w:w="626" w:type="pct"/>
-          </w:tcPr>
-          <w:p/>
-        </w:tc>
-        <w:tc>
-          <w:tcPr>
-            <w:tcW w:w="615" w:type="pct"/>
-          </w:tcPr>
-          <w:p>
-            <w:r>
-              <w:t xml:space="preserve">All the ends of the earth shall remember and shall turn unto the Lord, and all the </w:t>
-            </w:r>
-            <w:proofErr w:type="spellStart"/>
-            <w:r>
-              <w:t>kindreds</w:t>
-            </w:r>
-            <w:proofErr w:type="spellEnd"/>
-            <w:r>
-              <w:t xml:space="preserve"> of the nations shall worship before Him.</w:t>
-            </w:r>
-          </w:p>
-        </w:tc>
-        <w:tc>
-          <w:tcPr>
-            <w:tcW w:w="621" w:type="pct"/>
-          </w:tcPr>
-          <w:p>
-            <w:r>
-              <w:t xml:space="preserve">All the ends of the world shall remember themselves, and be turned unto the Lord, and all the </w:t>
-            </w:r>
-            <w:proofErr w:type="spellStart"/>
-            <w:r>
-              <w:t>kindreds</w:t>
-            </w:r>
-            <w:proofErr w:type="spellEnd"/>
-            <w:r>
-              <w:t xml:space="preserve"> of the nations shall worship before Him.</w:t>
-            </w:r>
-          </w:p>
-        </w:tc>
-        <w:tc>
-          <w:tcPr>
-            <w:tcW w:w="632" w:type="pct"/>
+            <w:tcW w:w="625" w:type="pct"/>
+          </w:tcPr>
+          <w:p>
+            <w:r>
+              <w:t xml:space="preserve">27. All the ends of the world shall remember themselves, and be turned unto the </w:t>
+            </w:r>
+            <w:proofErr w:type="gramStart"/>
+            <w:r>
+              <w:t>Lord :</w:t>
+            </w:r>
+            <w:proofErr w:type="gramEnd"/>
+            <w:r>
+              <w:t xml:space="preserve"> and all the kindreds of the nations shall worship before him.</w:t>
+            </w:r>
+          </w:p>
+        </w:tc>
+        <w:tc>
+          <w:tcPr>
+            <w:tcW w:w="625" w:type="pct"/>
+          </w:tcPr>
+          <w:p>
+            <w:r>
+              <w:t>All the ends of the earth shall remember and shall turn unto the Lord, and all the kindreds of the nations shall worship before Him.</w:t>
+            </w:r>
+          </w:p>
+        </w:tc>
+        <w:tc>
+          <w:tcPr>
+            <w:tcW w:w="625" w:type="pct"/>
+          </w:tcPr>
+          <w:p>
+            <w:r>
+              <w:t>All the ends of the world shall remember themselves, and be turned unto the Lord, and all the kindreds of the nations shall worship before Him.</w:t>
+            </w:r>
+          </w:p>
+        </w:tc>
+        <w:tc>
+          <w:tcPr>
+            <w:tcW w:w="625" w:type="pct"/>
           </w:tcPr>
           <w:p>
             <w:pPr>
@@ -6535,7 +7030,7 @@
         </w:tc>
         <w:tc>
           <w:tcPr>
-            <w:tcW w:w="632" w:type="pct"/>
+            <w:tcW w:w="625" w:type="pct"/>
           </w:tcPr>
           <w:p>
             <w:pPr>
@@ -6555,40 +7050,18 @@
                 <w:szCs w:val="24"/>
                 <w:shd w:val="clear" w:color="auto" w:fill="FFFFFF"/>
               </w:rPr>
-              <w:t xml:space="preserve">All the ends of the earth shall remember and turn to the Lord: and all the </w:t>
-            </w:r>
-            <w:proofErr w:type="spellStart"/>
-            <w:r>
-              <w:rPr>
-                <w:rFonts w:ascii="Tahoma" w:eastAsia="Times New Roman" w:hAnsi="Tahoma" w:cs="Tahoma"/>
-                <w:color w:val="2E1308"/>
-                <w:sz w:val="24"/>
-                <w:szCs w:val="24"/>
-                <w:shd w:val="clear" w:color="auto" w:fill="FFFFFF"/>
-              </w:rPr>
-              <w:t>kindreds</w:t>
-            </w:r>
-            <w:proofErr w:type="spellEnd"/>
-            <w:r>
-              <w:rPr>
-                <w:rFonts w:ascii="Tahoma" w:eastAsia="Times New Roman" w:hAnsi="Tahoma" w:cs="Tahoma"/>
-                <w:color w:val="2E1308"/>
-                <w:sz w:val="24"/>
-                <w:szCs w:val="24"/>
-                <w:shd w:val="clear" w:color="auto" w:fill="FFFFFF"/>
-              </w:rPr>
-              <w:t xml:space="preserve"> of the nations shall worship before him.</w:t>
-            </w:r>
-          </w:p>
-          <w:p>
-            <w:pPr>
-              <w:pStyle w:val="EngIndEnd"/>
-            </w:pPr>
-          </w:p>
-        </w:tc>
-        <w:tc>
-          <w:tcPr>
-            <w:tcW w:w="632" w:type="pct"/>
+              <w:t>All the ends of the earth shall remember and turn to the Lord: and all the kindreds of the nations shall worship before him.</w:t>
+            </w:r>
+          </w:p>
+          <w:p>
+            <w:pPr>
+              <w:pStyle w:val="EngIndEnd"/>
+            </w:pPr>
+          </w:p>
+        </w:tc>
+        <w:tc>
+          <w:tcPr>
+            <w:tcW w:w="625" w:type="pct"/>
           </w:tcPr>
           <w:p>
             <w:pPr>
@@ -6641,7 +7114,7 @@
       <w:tr>
         <w:tc>
           <w:tcPr>
-            <w:tcW w:w="629" w:type="pct"/>
+            <w:tcW w:w="625" w:type="pct"/>
           </w:tcPr>
           <w:p>
             <w:pPr>
@@ -6668,7 +7141,7 @@
         </w:tc>
         <w:tc>
           <w:tcPr>
-            <w:tcW w:w="613" w:type="pct"/>
+            <w:tcW w:w="625" w:type="pct"/>
           </w:tcPr>
           <w:p>
             <w:pPr>
@@ -6695,13 +7168,25 @@
         </w:tc>
         <w:tc>
           <w:tcPr>
-            <w:tcW w:w="626" w:type="pct"/>
-          </w:tcPr>
-          <w:p/>
-        </w:tc>
-        <w:tc>
-          <w:tcPr>
-            <w:tcW w:w="615" w:type="pct"/>
+            <w:tcW w:w="625" w:type="pct"/>
+          </w:tcPr>
+          <w:p>
+            <w:r>
+              <w:t xml:space="preserve">28. For the kingdom is the </w:t>
+            </w:r>
+            <w:proofErr w:type="gramStart"/>
+            <w:r>
+              <w:t>Lord's :</w:t>
+            </w:r>
+            <w:proofErr w:type="gramEnd"/>
+            <w:r>
+              <w:t xml:space="preserve"> and he is the Governor among the people.</w:t>
+            </w:r>
+          </w:p>
+        </w:tc>
+        <w:tc>
+          <w:tcPr>
+            <w:tcW w:w="625" w:type="pct"/>
           </w:tcPr>
           <w:p>
             <w:r>
@@ -6711,7 +7196,7 @@
         </w:tc>
         <w:tc>
           <w:tcPr>
-            <w:tcW w:w="621" w:type="pct"/>
+            <w:tcW w:w="625" w:type="pct"/>
           </w:tcPr>
           <w:p>
             <w:r>
@@ -6721,7 +7206,7 @@
         </w:tc>
         <w:tc>
           <w:tcPr>
-            <w:tcW w:w="632" w:type="pct"/>
+            <w:tcW w:w="625" w:type="pct"/>
           </w:tcPr>
           <w:p>
             <w:pPr>
@@ -6742,7 +7227,7 @@
         </w:tc>
         <w:tc>
           <w:tcPr>
-            <w:tcW w:w="632" w:type="pct"/>
+            <w:tcW w:w="625" w:type="pct"/>
           </w:tcPr>
           <w:p>
             <w:pPr>
@@ -6773,7 +7258,7 @@
         </w:tc>
         <w:tc>
           <w:tcPr>
-            <w:tcW w:w="632" w:type="pct"/>
+            <w:tcW w:w="625" w:type="pct"/>
           </w:tcPr>
           <w:p>
             <w:pPr>
@@ -6826,7 +7311,7 @@
       <w:tr>
         <w:tc>
           <w:tcPr>
-            <w:tcW w:w="629" w:type="pct"/>
+            <w:tcW w:w="625" w:type="pct"/>
           </w:tcPr>
           <w:p>
             <w:pPr>
@@ -6862,7 +7347,7 @@
         </w:tc>
         <w:tc>
           <w:tcPr>
-            <w:tcW w:w="613" w:type="pct"/>
+            <w:tcW w:w="625" w:type="pct"/>
           </w:tcPr>
           <w:p>
             <w:pPr>
@@ -6904,23 +7389,56 @@
         </w:tc>
         <w:tc>
           <w:tcPr>
-            <w:tcW w:w="626" w:type="pct"/>
-          </w:tcPr>
-          <w:p/>
-        </w:tc>
-        <w:tc>
-          <w:tcPr>
-            <w:tcW w:w="615" w:type="pct"/>
-          </w:tcPr>
-          <w:p>
-            <w:r>
-              <w:t>All they that be fat upon the earth have eaten and worshipped; all they that go down into the earth shall fall down before Him.</w:t>
-            </w:r>
-          </w:p>
-        </w:tc>
-        <w:tc>
-          <w:tcPr>
-            <w:tcW w:w="621" w:type="pct"/>
+            <w:tcW w:w="625" w:type="pct"/>
+          </w:tcPr>
+          <w:p>
+            <w:r>
+              <w:t xml:space="preserve">29. All such as be fat upon </w:t>
+            </w:r>
+            <w:proofErr w:type="gramStart"/>
+            <w:r>
+              <w:t>earth :</w:t>
+            </w:r>
+            <w:proofErr w:type="gramEnd"/>
+            <w:r>
+              <w:t xml:space="preserve"> have eaten and worshipped.</w:t>
+            </w:r>
+          </w:p>
+          <w:p>
+            <w:r>
+              <w:t xml:space="preserve">30. All they that go down into the dust shall kneel before </w:t>
+            </w:r>
+            <w:proofErr w:type="gramStart"/>
+            <w:r>
+              <w:t>him :</w:t>
+            </w:r>
+            <w:proofErr w:type="gramEnd"/>
+            <w:r>
+              <w:t xml:space="preserve"> and no man hath quickened his own soul.</w:t>
+            </w:r>
+          </w:p>
+        </w:tc>
+        <w:tc>
+          <w:tcPr>
+            <w:tcW w:w="625" w:type="pct"/>
+          </w:tcPr>
+          <w:p>
+            <w:r>
+              <w:t xml:space="preserve">All they that be fat upon the earth have eaten and worshipped; all they that go down into the earth shall </w:t>
+            </w:r>
+            <w:proofErr w:type="gramStart"/>
+            <w:r>
+              <w:t>fall down</w:t>
+            </w:r>
+            <w:proofErr w:type="gramEnd"/>
+            <w:r>
+              <w:t xml:space="preserve"> before Him.</w:t>
+            </w:r>
+          </w:p>
+        </w:tc>
+        <w:tc>
+          <w:tcPr>
+            <w:tcW w:w="625" w:type="pct"/>
           </w:tcPr>
           <w:p>
             <w:r>
@@ -6938,7 +7456,7 @@
         </w:tc>
         <w:tc>
           <w:tcPr>
-            <w:tcW w:w="632" w:type="pct"/>
+            <w:tcW w:w="625" w:type="pct"/>
           </w:tcPr>
           <w:p>
             <w:pPr>
@@ -6961,14 +7479,13 @@
               <w:pStyle w:val="EngIndEnd"/>
             </w:pPr>
             <w:r>
-              <w:lastRenderedPageBreak/>
               <w:t>And my soul lives for him,</w:t>
             </w:r>
           </w:p>
         </w:tc>
         <w:tc>
           <w:tcPr>
-            <w:tcW w:w="632" w:type="pct"/>
+            <w:tcW w:w="625" w:type="pct"/>
           </w:tcPr>
           <w:p>
             <w:pPr>
@@ -6988,7 +7505,6 @@
                 <w:szCs w:val="24"/>
                 <w:shd w:val="clear" w:color="auto" w:fill="FFFFFF"/>
               </w:rPr>
-              <w:lastRenderedPageBreak/>
               <w:t>All the fat ones of the earth have eaten and worshipped: all that go down to the earth shall fall down before him: my soul also lives to him.</w:t>
             </w:r>
           </w:p>
@@ -7000,7 +7516,7 @@
         </w:tc>
         <w:tc>
           <w:tcPr>
-            <w:tcW w:w="632" w:type="pct"/>
+            <w:tcW w:w="625" w:type="pct"/>
           </w:tcPr>
           <w:p>
             <w:pPr>
@@ -7076,7 +7592,7 @@
       <w:tr>
         <w:tc>
           <w:tcPr>
-            <w:tcW w:w="629" w:type="pct"/>
+            <w:tcW w:w="625" w:type="pct"/>
           </w:tcPr>
           <w:p>
             <w:pPr>
@@ -7113,7 +7629,7 @@
         </w:tc>
         <w:tc>
           <w:tcPr>
-            <w:tcW w:w="613" w:type="pct"/>
+            <w:tcW w:w="625" w:type="pct"/>
           </w:tcPr>
           <w:p>
             <w:pPr>
@@ -7149,13 +7665,25 @@
         </w:tc>
         <w:tc>
           <w:tcPr>
-            <w:tcW w:w="626" w:type="pct"/>
-          </w:tcPr>
-          <w:p/>
-        </w:tc>
-        <w:tc>
-          <w:tcPr>
-            <w:tcW w:w="615" w:type="pct"/>
+            <w:tcW w:w="625" w:type="pct"/>
+          </w:tcPr>
+          <w:p>
+            <w:r>
+              <w:t xml:space="preserve">31. My seed shall serve </w:t>
+            </w:r>
+            <w:proofErr w:type="gramStart"/>
+            <w:r>
+              <w:t>him :</w:t>
+            </w:r>
+            <w:proofErr w:type="gramEnd"/>
+            <w:r>
+              <w:t xml:space="preserve"> they shall be counted unto the Lord for a generation.</w:t>
+            </w:r>
+          </w:p>
+        </w:tc>
+        <w:tc>
+          <w:tcPr>
+            <w:tcW w:w="625" w:type="pct"/>
           </w:tcPr>
           <w:p>
             <w:r>
@@ -7173,7 +7701,7 @@
         </w:tc>
         <w:tc>
           <w:tcPr>
-            <w:tcW w:w="621" w:type="pct"/>
+            <w:tcW w:w="625" w:type="pct"/>
           </w:tcPr>
           <w:p>
             <w:r>
@@ -7183,7 +7711,7 @@
         </w:tc>
         <w:tc>
           <w:tcPr>
-            <w:tcW w:w="632" w:type="pct"/>
+            <w:tcW w:w="625" w:type="pct"/>
           </w:tcPr>
           <w:p>
             <w:pPr>
@@ -7204,7 +7732,7 @@
         </w:tc>
         <w:tc>
           <w:tcPr>
-            <w:tcW w:w="632" w:type="pct"/>
+            <w:tcW w:w="625" w:type="pct"/>
           </w:tcPr>
           <w:p>
             <w:pPr>
@@ -7235,7 +7763,7 @@
         </w:tc>
         <w:tc>
           <w:tcPr>
-            <w:tcW w:w="632" w:type="pct"/>
+            <w:tcW w:w="625" w:type="pct"/>
           </w:tcPr>
           <w:p>
             <w:pPr>
@@ -7288,7 +7816,7 @@
       <w:tr>
         <w:tc>
           <w:tcPr>
-            <w:tcW w:w="629" w:type="pct"/>
+            <w:tcW w:w="625" w:type="pct"/>
           </w:tcPr>
           <w:p>
             <w:pPr>
@@ -7321,7 +7849,7 @@
         </w:tc>
         <w:tc>
           <w:tcPr>
-            <w:tcW w:w="613" w:type="pct"/>
+            <w:tcW w:w="625" w:type="pct"/>
           </w:tcPr>
           <w:p>
             <w:pPr>
@@ -7360,13 +7888,28 @@
         </w:tc>
         <w:tc>
           <w:tcPr>
-            <w:tcW w:w="626" w:type="pct"/>
-          </w:tcPr>
-          <w:p/>
-        </w:tc>
-        <w:tc>
-          <w:tcPr>
-            <w:tcW w:w="615" w:type="pct"/>
+            <w:tcW w:w="625" w:type="pct"/>
+          </w:tcPr>
+          <w:p>
+            <w:r>
+              <w:t xml:space="preserve">32. They shall come, and the heavens shall declare his </w:t>
+            </w:r>
+            <w:proofErr w:type="gramStart"/>
+            <w:r>
+              <w:t>righteousness :</w:t>
+            </w:r>
+            <w:proofErr w:type="gramEnd"/>
+            <w:r>
+              <w:t xml:space="preserve"> unto a people that shall be born, whom the Lord hath made</w:t>
+            </w:r>
+            <w:r>
+              <w:t>.</w:t>
+            </w:r>
+          </w:p>
+        </w:tc>
+        <w:tc>
+          <w:tcPr>
+            <w:tcW w:w="625" w:type="pct"/>
           </w:tcPr>
           <w:p>
             <w:r>
@@ -7376,7 +7919,7 @@
         </w:tc>
         <w:tc>
           <w:tcPr>
-            <w:tcW w:w="621" w:type="pct"/>
+            <w:tcW w:w="625" w:type="pct"/>
           </w:tcPr>
           <w:p>
             <w:r>
@@ -7386,7 +7929,7 @@
         </w:tc>
         <w:tc>
           <w:tcPr>
-            <w:tcW w:w="632" w:type="pct"/>
+            <w:tcW w:w="625" w:type="pct"/>
           </w:tcPr>
           <w:p>
             <w:pPr>
@@ -7407,7 +7950,7 @@
         </w:tc>
         <w:tc>
           <w:tcPr>
-            <w:tcW w:w="632" w:type="pct"/>
+            <w:tcW w:w="625" w:type="pct"/>
           </w:tcPr>
           <w:p>
             <w:pPr>
@@ -7438,7 +7981,7 @@
         </w:tc>
         <w:tc>
           <w:tcPr>
-            <w:tcW w:w="632" w:type="pct"/>
+            <w:tcW w:w="625" w:type="pct"/>
           </w:tcPr>
           <w:p>
             <w:pPr>
@@ -7488,6 +8031,7 @@
           </w:p>
         </w:tc>
       </w:tr>
+      <w:bookmarkEnd w:id="0"/>
     </w:tbl>
     <w:p>
       <w:pPr>
@@ -7506,7 +8050,7 @@
 </file>
 
 <file path=word/endnotes.xml><?xml version="1.0" encoding="utf-8"?>
-<w:endnotes xmlns:wpc="http://schemas.microsoft.com/office/word/2010/wordprocessingCanvas" xmlns:cx="http://schemas.microsoft.com/office/drawing/2014/chartex" xmlns:cx1="http://schemas.microsoft.com/office/drawing/2015/9/8/chartex" xmlns:mc="http://schemas.openxmlformats.org/markup-compatibility/2006" xmlns:o="urn:schemas-microsoft-com:office:office" xmlns:r="http://schemas.openxmlformats.org/officeDocument/2006/relationships" xmlns:m="http://schemas.openxmlformats.org/officeDocument/2006/math" xmlns:v="urn:schemas-microsoft-com:vml" xmlns:wp14="http://schemas.microsoft.com/office/word/2010/wordprocessingDrawing" xmlns:wp="http://schemas.openxmlformats.org/drawingml/2006/wordprocessingDrawing" xmlns:w10="urn:schemas-microsoft-com:office:word" xmlns:w="http://schemas.openxmlformats.org/wordprocessingml/2006/main" xmlns:w14="http://schemas.microsoft.com/office/word/2010/wordml" xmlns:w15="http://schemas.microsoft.com/office/word/2012/wordml" xmlns:w16se="http://schemas.microsoft.com/office/word/2015/wordml/symex" xmlns:wpg="http://schemas.microsoft.com/office/word/2010/wordprocessingGroup" xmlns:wpi="http://schemas.microsoft.com/office/word/2010/wordprocessingInk" xmlns:wne="http://schemas.microsoft.com/office/word/2006/wordml" xmlns:wps="http://schemas.microsoft.com/office/word/2010/wordprocessingShape" mc:Ignorable="w14 w15 w16se wp14">
+<w:endnotes xmlns:wpc="http://schemas.microsoft.com/office/word/2010/wordprocessingCanvas" xmlns:cx="http://schemas.microsoft.com/office/drawing/2014/chartex" xmlns:cx1="http://schemas.microsoft.com/office/drawing/2015/9/8/chartex" xmlns:cx2="http://schemas.microsoft.com/office/drawing/2015/10/21/chartex" xmlns:cx3="http://schemas.microsoft.com/office/drawing/2016/5/9/chartex" xmlns:cx4="http://schemas.microsoft.com/office/drawing/2016/5/10/chartex" xmlns:cx5="http://schemas.microsoft.com/office/drawing/2016/5/11/chartex" xmlns:cx6="http://schemas.microsoft.com/office/drawing/2016/5/12/chartex" xmlns:cx7="http://schemas.microsoft.com/office/drawing/2016/5/13/chartex" xmlns:cx8="http://schemas.microsoft.com/office/drawing/2016/5/14/chartex" xmlns:mc="http://schemas.openxmlformats.org/markup-compatibility/2006" xmlns:aink="http://schemas.microsoft.com/office/drawing/2016/ink" xmlns:am3d="http://schemas.microsoft.com/office/drawing/2017/model3d" xmlns:o="urn:schemas-microsoft-com:office:office" xmlns:r="http://schemas.openxmlformats.org/officeDocument/2006/relationships" xmlns:m="http://schemas.openxmlformats.org/officeDocument/2006/math" xmlns:v="urn:schemas-microsoft-com:vml" xmlns:wp14="http://schemas.microsoft.com/office/word/2010/wordprocessingDrawing" xmlns:wp="http://schemas.openxmlformats.org/drawingml/2006/wordprocessingDrawing" xmlns:w10="urn:schemas-microsoft-com:office:word" xmlns:w="http://schemas.openxmlformats.org/wordprocessingml/2006/main" xmlns:w14="http://schemas.microsoft.com/office/word/2010/wordml" xmlns:w15="http://schemas.microsoft.com/office/word/2012/wordml" xmlns:w16cid="http://schemas.microsoft.com/office/word/2016/wordml/cid" xmlns:w16se="http://schemas.microsoft.com/office/word/2015/wordml/symex" xmlns:wpg="http://schemas.microsoft.com/office/word/2010/wordprocessingGroup" xmlns:wpi="http://schemas.microsoft.com/office/word/2010/wordprocessingInk" xmlns:wne="http://schemas.microsoft.com/office/word/2006/wordml" xmlns:wps="http://schemas.microsoft.com/office/word/2010/wordprocessingShape" mc:Ignorable="w14 w15 w16se w16cid wp14">
   <w:endnote w:type="separator" w:id="-1">
     <w:p>
       <w:pPr>
@@ -7531,7 +8075,7 @@
 </file>
 
 <file path=word/footnotes.xml><?xml version="1.0" encoding="utf-8"?>
-<w:footnotes xmlns:wpc="http://schemas.microsoft.com/office/word/2010/wordprocessingCanvas" xmlns:cx="http://schemas.microsoft.com/office/drawing/2014/chartex" xmlns:cx1="http://schemas.microsoft.com/office/drawing/2015/9/8/chartex" xmlns:mc="http://schemas.openxmlformats.org/markup-compatibility/2006" xmlns:o="urn:schemas-microsoft-com:office:office" xmlns:r="http://schemas.openxmlformats.org/officeDocument/2006/relationships" xmlns:m="http://schemas.openxmlformats.org/officeDocument/2006/math" xmlns:v="urn:schemas-microsoft-com:vml" xmlns:wp14="http://schemas.microsoft.com/office/word/2010/wordprocessingDrawing" xmlns:wp="http://schemas.openxmlformats.org/drawingml/2006/wordprocessingDrawing" xmlns:w10="urn:schemas-microsoft-com:office:word" xmlns:w="http://schemas.openxmlformats.org/wordprocessingml/2006/main" xmlns:w14="http://schemas.microsoft.com/office/word/2010/wordml" xmlns:w15="http://schemas.microsoft.com/office/word/2012/wordml" xmlns:w16se="http://schemas.microsoft.com/office/word/2015/wordml/symex" xmlns:wpg="http://schemas.microsoft.com/office/word/2010/wordprocessingGroup" xmlns:wpi="http://schemas.microsoft.com/office/word/2010/wordprocessingInk" xmlns:wne="http://schemas.microsoft.com/office/word/2006/wordml" xmlns:wps="http://schemas.microsoft.com/office/word/2010/wordprocessingShape" mc:Ignorable="w14 w15 w16se wp14">
+<w:footnotes xmlns:wpc="http://schemas.microsoft.com/office/word/2010/wordprocessingCanvas" xmlns:cx="http://schemas.microsoft.com/office/drawing/2014/chartex" xmlns:cx1="http://schemas.microsoft.com/office/drawing/2015/9/8/chartex" xmlns:cx2="http://schemas.microsoft.com/office/drawing/2015/10/21/chartex" xmlns:cx3="http://schemas.microsoft.com/office/drawing/2016/5/9/chartex" xmlns:cx4="http://schemas.microsoft.com/office/drawing/2016/5/10/chartex" xmlns:cx5="http://schemas.microsoft.com/office/drawing/2016/5/11/chartex" xmlns:cx6="http://schemas.microsoft.com/office/drawing/2016/5/12/chartex" xmlns:cx7="http://schemas.microsoft.com/office/drawing/2016/5/13/chartex" xmlns:cx8="http://schemas.microsoft.com/office/drawing/2016/5/14/chartex" xmlns:mc="http://schemas.openxmlformats.org/markup-compatibility/2006" xmlns:aink="http://schemas.microsoft.com/office/drawing/2016/ink" xmlns:am3d="http://schemas.microsoft.com/office/drawing/2017/model3d" xmlns:o="urn:schemas-microsoft-com:office:office" xmlns:r="http://schemas.openxmlformats.org/officeDocument/2006/relationships" xmlns:m="http://schemas.openxmlformats.org/officeDocument/2006/math" xmlns:v="urn:schemas-microsoft-com:vml" xmlns:wp14="http://schemas.microsoft.com/office/word/2010/wordprocessingDrawing" xmlns:wp="http://schemas.openxmlformats.org/drawingml/2006/wordprocessingDrawing" xmlns:w10="urn:schemas-microsoft-com:office:word" xmlns:w="http://schemas.openxmlformats.org/wordprocessingml/2006/main" xmlns:w14="http://schemas.microsoft.com/office/word/2010/wordml" xmlns:w15="http://schemas.microsoft.com/office/word/2012/wordml" xmlns:w16cid="http://schemas.microsoft.com/office/word/2016/wordml/cid" xmlns:w16se="http://schemas.microsoft.com/office/word/2015/wordml/symex" xmlns:wpg="http://schemas.microsoft.com/office/word/2010/wordprocessingGroup" xmlns:wpi="http://schemas.microsoft.com/office/word/2010/wordprocessingInk" xmlns:wne="http://schemas.microsoft.com/office/word/2006/wordml" xmlns:wps="http://schemas.microsoft.com/office/word/2010/wordprocessingShape" mc:Ignorable="w14 w15 w16se w16cid wp14">
   <w:footnote w:type="separator" w:id="-1">
     <w:p>
       <w:pPr>
@@ -7958,7 +8502,7 @@
 </file>
 
 <file path=word/styles.xml><?xml version="1.0" encoding="utf-8"?>
-<w:styles xmlns:mc="http://schemas.openxmlformats.org/markup-compatibility/2006" xmlns:r="http://schemas.openxmlformats.org/officeDocument/2006/relationships" xmlns:w="http://schemas.openxmlformats.org/wordprocessingml/2006/main" xmlns:w14="http://schemas.microsoft.com/office/word/2010/wordml" xmlns:w15="http://schemas.microsoft.com/office/word/2012/wordml" xmlns:w16se="http://schemas.microsoft.com/office/word/2015/wordml/symex" mc:Ignorable="w14 w15 w16se">
+<w:styles xmlns:mc="http://schemas.openxmlformats.org/markup-compatibility/2006" xmlns:r="http://schemas.openxmlformats.org/officeDocument/2006/relationships" xmlns:w="http://schemas.openxmlformats.org/wordprocessingml/2006/main" xmlns:w14="http://schemas.microsoft.com/office/word/2010/wordml" xmlns:w15="http://schemas.microsoft.com/office/word/2012/wordml" xmlns:w16cid="http://schemas.microsoft.com/office/word/2016/wordml/cid" xmlns:w16se="http://schemas.microsoft.com/office/word/2015/wordml/symex" mc:Ignorable="w14 w15 w16se w16cid">
   <w:docDefaults>
     <w:rPrDefault>
       <w:rPr>
@@ -7974,7 +8518,7 @@
       </w:pPr>
     </w:pPrDefault>
   </w:docDefaults>
-  <w:latentStyles w:defLockedState="0" w:defUIPriority="99" w:defSemiHidden="0" w:defUnhideWhenUsed="0" w:defQFormat="0" w:count="371">
+  <w:latentStyles w:defLockedState="0" w:defUIPriority="99" w:defSemiHidden="0" w:defUnhideWhenUsed="0" w:defQFormat="0" w:count="375">
     <w:lsdException w:name="Normal" w:uiPriority="0" w:qFormat="1"/>
     <w:lsdException w:name="heading 1" w:uiPriority="9" w:qFormat="1"/>
     <w:lsdException w:name="heading 2" w:semiHidden="1" w:uiPriority="9" w:unhideWhenUsed="1" w:qFormat="1"/>
@@ -8080,7 +8624,6 @@
     <w:lsdException w:name="HTML Sample" w:semiHidden="1" w:unhideWhenUsed="1"/>
     <w:lsdException w:name="HTML Typewriter" w:semiHidden="1" w:unhideWhenUsed="1"/>
     <w:lsdException w:name="HTML Variable" w:semiHidden="1" w:unhideWhenUsed="1"/>
-    <w:lsdException w:name="Normal Table" w:semiHidden="1" w:unhideWhenUsed="1"/>
     <w:lsdException w:name="annotation subject" w:semiHidden="1" w:unhideWhenUsed="1"/>
     <w:lsdException w:name="No List" w:semiHidden="1" w:unhideWhenUsed="1"/>
     <w:lsdException w:name="Outline List 1" w:semiHidden="1" w:unhideWhenUsed="1"/>
@@ -8124,10 +8667,8 @@
     <w:lsdException w:name="Table Elegant" w:semiHidden="1" w:unhideWhenUsed="1"/>
     <w:lsdException w:name="Table Professional" w:semiHidden="1" w:unhideWhenUsed="1"/>
     <w:lsdException w:name="Table Subtle 1" w:semiHidden="1" w:unhideWhenUsed="1"/>
-    <w:lsdException w:name="Table Subtle 2" w:semiHidden="1" w:unhideWhenUsed="1"/>
     <w:lsdException w:name="Table Web 1" w:semiHidden="1" w:unhideWhenUsed="1"/>
     <w:lsdException w:name="Table Web 2" w:semiHidden="1" w:unhideWhenUsed="1"/>
-    <w:lsdException w:name="Table Web 3" w:semiHidden="1" w:unhideWhenUsed="1"/>
     <w:lsdException w:name="Balloon Text" w:semiHidden="1" w:unhideWhenUsed="1"/>
     <w:lsdException w:name="Table Grid" w:uiPriority="59"/>
     <w:lsdException w:name="Table Theme" w:semiHidden="1" w:unhideWhenUsed="1"/>
@@ -8346,6 +8887,10 @@
     <w:lsdException w:name="List Table 5 Dark Accent 6" w:uiPriority="50"/>
     <w:lsdException w:name="List Table 6 Colorful Accent 6" w:uiPriority="51"/>
     <w:lsdException w:name="List Table 7 Colorful Accent 6" w:uiPriority="52"/>
+    <w:lsdException w:name="Mention" w:semiHidden="1" w:unhideWhenUsed="1"/>
+    <w:lsdException w:name="Smart Hyperlink" w:semiHidden="1" w:unhideWhenUsed="1"/>
+    <w:lsdException w:name="Hashtag" w:semiHidden="1" w:unhideWhenUsed="1"/>
+    <w:lsdException w:name="Unresolved Mention" w:semiHidden="1" w:unhideWhenUsed="1"/>
   </w:latentStyles>
   <w:style w:type="paragraph" w:default="1" w:styleId="Normal">
     <w:name w:val="Normal"/>
@@ -9321,7 +9866,7 @@
 </file>
 
 <file path=customXml/itemProps1.xml><?xml version="1.0" encoding="utf-8"?>
-<ds:datastoreItem xmlns:ds="http://schemas.openxmlformats.org/officeDocument/2006/customXml" ds:itemID="{2C3CB6FF-9890-4AB9-8D3B-BE80D3B0BB37}">
+<ds:datastoreItem xmlns:ds="http://schemas.openxmlformats.org/officeDocument/2006/customXml" ds:itemID="{A21DF941-3DFA-4E9C-92CE-009FCC31DCC6}">
   <ds:schemaRefs>
     <ds:schemaRef ds:uri="http://schemas.openxmlformats.org/officeDocument/2006/bibliography"/>
   </ds:schemaRefs>

</xml_diff>